<commit_message>
Revised methods Changing respinse to negative overall score
</commit_message>
<xml_diff>
--- a/Methods - SYE.docx
+++ b/Methods - SYE.docx
@@ -29,10 +29,2491 @@
         <w:rPr>
           <w:noProof/>
         </w:rPr>
+        <mc:AlternateContent>
+          <mc:Choice Requires="wps">
+            <w:drawing>
+              <wp:anchor distT="0" distB="0" distL="114300" distR="114300" simplePos="0" relativeHeight="251703296" behindDoc="0" locked="0" layoutInCell="1" allowOverlap="1" wp14:anchorId="61457E9A" wp14:editId="57E762AA">
+                <wp:simplePos x="0" y="0"/>
+                <wp:positionH relativeFrom="column">
+                  <wp:posOffset>3144096</wp:posOffset>
+                </wp:positionH>
+                <wp:positionV relativeFrom="paragraph">
+                  <wp:posOffset>2966477</wp:posOffset>
+                </wp:positionV>
+                <wp:extent cx="706725" cy="195425"/>
+                <wp:effectExtent l="25400" t="139700" r="17780" b="135255"/>
+                <wp:wrapNone/>
+                <wp:docPr id="28" name="Text Box 28"/>
+                <wp:cNvGraphicFramePr/>
+                <a:graphic xmlns:a="http://schemas.openxmlformats.org/drawingml/2006/main">
+                  <a:graphicData uri="http://schemas.microsoft.com/office/word/2010/wordprocessingShape">
+                    <wps:wsp>
+                      <wps:cNvSpPr txBox="1"/>
+                      <wps:spPr>
+                        <a:xfrm rot="20288773">
+                          <a:off x="0" y="0"/>
+                          <a:ext cx="706725" cy="195425"/>
+                        </a:xfrm>
+                        <a:prstGeom prst="rect">
+                          <a:avLst/>
+                        </a:prstGeom>
+                        <a:solidFill>
+                          <a:schemeClr val="lt1"/>
+                        </a:solidFill>
+                        <a:ln w="6350">
+                          <a:solidFill>
+                            <a:prstClr val="black"/>
+                          </a:solidFill>
+                        </a:ln>
+                      </wps:spPr>
+                      <wps:txbx>
+                        <w:txbxContent>
+                          <w:p>
+                            <w:pPr>
+                              <w:rPr>
+                                <w:sz w:val="16"/>
+                                <w:szCs w:val="16"/>
+                              </w:rPr>
+                            </w:pPr>
+                            <w:proofErr w:type="spellStart"/>
+                            <w:r>
+                              <w:rPr>
+                                <w:sz w:val="16"/>
+                                <w:szCs w:val="16"/>
+                              </w:rPr>
+                              <w:t>Roundpens</w:t>
+                            </w:r>
+                            <w:proofErr w:type="spellEnd"/>
+                          </w:p>
+                        </w:txbxContent>
+                      </wps:txbx>
+                      <wps:bodyPr rot="0" spcFirstLastPara="0" vertOverflow="overflow" horzOverflow="overflow" vert="horz" wrap="square" lIns="91440" tIns="45720" rIns="91440" bIns="45720" numCol="1" spcCol="0" rtlCol="0" fromWordArt="0" anchor="t" anchorCtr="0" forceAA="0" compatLnSpc="1">
+                        <a:prstTxWarp prst="textNoShape">
+                          <a:avLst/>
+                        </a:prstTxWarp>
+                        <a:noAutofit/>
+                      </wps:bodyPr>
+                    </wps:wsp>
+                  </a:graphicData>
+                </a:graphic>
+                <wp14:sizeRelH relativeFrom="margin">
+                  <wp14:pctWidth>0</wp14:pctWidth>
+                </wp14:sizeRelH>
+                <wp14:sizeRelV relativeFrom="margin">
+                  <wp14:pctHeight>0</wp14:pctHeight>
+                </wp14:sizeRelV>
+              </wp:anchor>
+            </w:drawing>
+          </mc:Choice>
+          <mc:Fallback>
+            <w:pict>
+              <v:shapetype w14:anchorId="61457E9A" id="_x0000_t202" coordsize="21600,21600" o:spt="202" path="m,l,21600r21600,l21600,xe">
+                <v:stroke joinstyle="miter"/>
+                <v:path gradientshapeok="t" o:connecttype="rect"/>
+              </v:shapetype>
+              <v:shape id="Text Box 28" o:spid="_x0000_s1026" type="#_x0000_t202" style="position:absolute;margin-left:247.55pt;margin-top:233.6pt;width:55.65pt;height:15.4pt;rotation:-1432210fd;z-index:251703296;visibility:visible;mso-wrap-style:square;mso-width-percent:0;mso-height-percent:0;mso-wrap-distance-left:9pt;mso-wrap-distance-top:0;mso-wrap-distance-right:9pt;mso-wrap-distance-bottom:0;mso-position-horizontal:absolute;mso-position-horizontal-relative:text;mso-position-vertical:absolute;mso-position-vertical-relative:text;mso-width-percent:0;mso-height-percent:0;mso-width-relative:margin;mso-height-relative:margin;v-text-anchor:top" o:gfxdata="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" fillcolor="white [3201]" strokeweight=".5pt">
+                <v:textbox>
+                  <w:txbxContent>
+                    <w:p>
+                      <w:pPr>
+                        <w:rPr>
+                          <w:sz w:val="16"/>
+                          <w:szCs w:val="16"/>
+                        </w:rPr>
+                      </w:pPr>
+                      <w:proofErr w:type="spellStart"/>
+                      <w:r>
+                        <w:rPr>
+                          <w:sz w:val="16"/>
+                          <w:szCs w:val="16"/>
+                        </w:rPr>
+                        <w:t>Roundpens</w:t>
+                      </w:r>
+                      <w:proofErr w:type="spellEnd"/>
+                    </w:p>
+                  </w:txbxContent>
+                </v:textbox>
+              </v:shape>
+            </w:pict>
+          </mc:Fallback>
+        </mc:AlternateContent>
+      </w:r>
+      <w:r>
+        <w:rPr>
+          <w:noProof/>
+        </w:rPr>
+        <mc:AlternateContent>
+          <mc:Choice Requires="wps">
+            <w:drawing>
+              <wp:anchor distT="0" distB="0" distL="114300" distR="114300" simplePos="0" relativeHeight="251686912" behindDoc="0" locked="0" layoutInCell="1" allowOverlap="1" wp14:anchorId="63042B49" wp14:editId="4084C539">
+                <wp:simplePos x="0" y="0"/>
+                <wp:positionH relativeFrom="column">
+                  <wp:posOffset>4055132</wp:posOffset>
+                </wp:positionH>
+                <wp:positionV relativeFrom="paragraph">
+                  <wp:posOffset>1412717</wp:posOffset>
+                </wp:positionV>
+                <wp:extent cx="587375" cy="220298"/>
+                <wp:effectExtent l="25400" t="63500" r="22225" b="59690"/>
+                <wp:wrapNone/>
+                <wp:docPr id="18" name="Text Box 18"/>
+                <wp:cNvGraphicFramePr/>
+                <a:graphic xmlns:a="http://schemas.openxmlformats.org/drawingml/2006/main">
+                  <a:graphicData uri="http://schemas.microsoft.com/office/word/2010/wordprocessingShape">
+                    <wps:wsp>
+                      <wps:cNvSpPr txBox="1"/>
+                      <wps:spPr>
+                        <a:xfrm rot="21042184">
+                          <a:off x="0" y="0"/>
+                          <a:ext cx="587375" cy="220298"/>
+                        </a:xfrm>
+                        <a:prstGeom prst="rect">
+                          <a:avLst/>
+                        </a:prstGeom>
+                        <a:solidFill>
+                          <a:schemeClr val="bg1"/>
+                        </a:solidFill>
+                        <a:ln w="6350">
+                          <a:solidFill>
+                            <a:schemeClr val="tx1"/>
+                          </a:solidFill>
+                        </a:ln>
+                      </wps:spPr>
+                      <wps:txbx>
+                        <w:txbxContent>
+                          <w:p>
+                            <w:pPr>
+                              <w:rPr>
+                                <w:sz w:val="16"/>
+                                <w:szCs w:val="16"/>
+                              </w:rPr>
+                            </w:pPr>
+                            <w:r>
+                              <w:rPr>
+                                <w:sz w:val="16"/>
+                                <w:szCs w:val="16"/>
+                              </w:rPr>
+                              <w:t>Girls</w:t>
+                            </w:r>
+                          </w:p>
+                        </w:txbxContent>
+                      </wps:txbx>
+                      <wps:bodyPr rot="0" spcFirstLastPara="0" vertOverflow="overflow" horzOverflow="overflow" vert="horz" wrap="square" lIns="91440" tIns="45720" rIns="91440" bIns="45720" numCol="1" spcCol="0" rtlCol="0" fromWordArt="0" anchor="t" anchorCtr="0" forceAA="0" compatLnSpc="1">
+                        <a:prstTxWarp prst="textNoShape">
+                          <a:avLst/>
+                        </a:prstTxWarp>
+                        <a:noAutofit/>
+                      </wps:bodyPr>
+                    </wps:wsp>
+                  </a:graphicData>
+                </a:graphic>
+                <wp14:sizeRelH relativeFrom="margin">
+                  <wp14:pctWidth>0</wp14:pctWidth>
+                </wp14:sizeRelH>
+                <wp14:sizeRelV relativeFrom="margin">
+                  <wp14:pctHeight>0</wp14:pctHeight>
+                </wp14:sizeRelV>
+              </wp:anchor>
+            </w:drawing>
+          </mc:Choice>
+          <mc:Fallback>
+            <w:pict>
+              <v:shape w14:anchorId="63042B49" id="Text Box 18" o:spid="_x0000_s1027" type="#_x0000_t202" style="position:absolute;margin-left:319.3pt;margin-top:111.25pt;width:46.25pt;height:17.35pt;rotation:-609284fd;z-index:251686912;visibility:visible;mso-wrap-style:square;mso-width-percent:0;mso-height-percent:0;mso-wrap-distance-left:9pt;mso-wrap-distance-top:0;mso-wrap-distance-right:9pt;mso-wrap-distance-bottom:0;mso-position-horizontal:absolute;mso-position-horizontal-relative:text;mso-position-vertical:absolute;mso-position-vertical-relative:text;mso-width-percent:0;mso-height-percent:0;mso-width-relative:margin;mso-height-relative:margin;v-text-anchor:top" o:gfxdata="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" fillcolor="white [3212]" strokecolor="black [3213]" strokeweight=".5pt">
+                <v:textbox>
+                  <w:txbxContent>
+                    <w:p>
+                      <w:pPr>
+                        <w:rPr>
+                          <w:sz w:val="16"/>
+                          <w:szCs w:val="16"/>
+                        </w:rPr>
+                      </w:pPr>
+                      <w:r>
+                        <w:rPr>
+                          <w:sz w:val="16"/>
+                          <w:szCs w:val="16"/>
+                        </w:rPr>
+                        <w:t>Girls</w:t>
+                      </w:r>
+                    </w:p>
+                  </w:txbxContent>
+                </v:textbox>
+              </v:shape>
+            </w:pict>
+          </mc:Fallback>
+        </mc:AlternateContent>
+      </w:r>
+      <w:r>
+        <w:rPr>
+          <w:noProof/>
+        </w:rPr>
+        <mc:AlternateContent>
+          <mc:Choice Requires="wps">
+            <w:drawing>
+              <wp:anchor distT="0" distB="0" distL="114300" distR="114300" simplePos="0" relativeHeight="251695104" behindDoc="0" locked="0" layoutInCell="1" allowOverlap="1" wp14:anchorId="0901A955" wp14:editId="11234FB5">
+                <wp:simplePos x="0" y="0"/>
+                <wp:positionH relativeFrom="column">
+                  <wp:posOffset>3428120</wp:posOffset>
+                </wp:positionH>
+                <wp:positionV relativeFrom="paragraph">
+                  <wp:posOffset>1707600</wp:posOffset>
+                </wp:positionV>
+                <wp:extent cx="461779" cy="358113"/>
+                <wp:effectExtent l="38100" t="38100" r="33655" b="48895"/>
+                <wp:wrapNone/>
+                <wp:docPr id="24" name="Text Box 24"/>
+                <wp:cNvGraphicFramePr/>
+                <a:graphic xmlns:a="http://schemas.openxmlformats.org/drawingml/2006/main">
+                  <a:graphicData uri="http://schemas.microsoft.com/office/word/2010/wordprocessingShape">
+                    <wps:wsp>
+                      <wps:cNvSpPr txBox="1"/>
+                      <wps:spPr>
+                        <a:xfrm rot="21113067">
+                          <a:off x="0" y="0"/>
+                          <a:ext cx="461779" cy="358113"/>
+                        </a:xfrm>
+                        <a:prstGeom prst="rect">
+                          <a:avLst/>
+                        </a:prstGeom>
+                        <a:solidFill>
+                          <a:schemeClr val="lt1"/>
+                        </a:solidFill>
+                        <a:ln w="6350">
+                          <a:solidFill>
+                            <a:prstClr val="black"/>
+                          </a:solidFill>
+                        </a:ln>
+                      </wps:spPr>
+                      <wps:txbx>
+                        <w:txbxContent>
+                          <w:p>
+                            <w:pPr>
+                              <w:rPr>
+                                <w:sz w:val="16"/>
+                                <w:szCs w:val="16"/>
+                              </w:rPr>
+                            </w:pPr>
+                            <w:r>
+                              <w:rPr>
+                                <w:sz w:val="16"/>
+                                <w:szCs w:val="16"/>
+                              </w:rPr>
+                              <w:t xml:space="preserve">Front </w:t>
+                            </w:r>
+                            <w:r>
+                              <w:rPr>
+                                <w:sz w:val="16"/>
+                                <w:szCs w:val="16"/>
+                              </w:rPr>
+                              <w:t>right</w:t>
+                            </w:r>
+                          </w:p>
+                        </w:txbxContent>
+                      </wps:txbx>
+                      <wps:bodyPr rot="0" spcFirstLastPara="0" vertOverflow="overflow" horzOverflow="overflow" vert="horz" wrap="square" lIns="91440" tIns="45720" rIns="91440" bIns="45720" numCol="1" spcCol="0" rtlCol="0" fromWordArt="0" anchor="t" anchorCtr="0" forceAA="0" compatLnSpc="1">
+                        <a:prstTxWarp prst="textNoShape">
+                          <a:avLst/>
+                        </a:prstTxWarp>
+                        <a:noAutofit/>
+                      </wps:bodyPr>
+                    </wps:wsp>
+                  </a:graphicData>
+                </a:graphic>
+                <wp14:sizeRelH relativeFrom="margin">
+                  <wp14:pctWidth>0</wp14:pctWidth>
+                </wp14:sizeRelH>
+                <wp14:sizeRelV relativeFrom="margin">
+                  <wp14:pctHeight>0</wp14:pctHeight>
+                </wp14:sizeRelV>
+              </wp:anchor>
+            </w:drawing>
+          </mc:Choice>
+          <mc:Fallback>
+            <w:pict>
+              <v:shape w14:anchorId="0901A955" id="Text Box 24" o:spid="_x0000_s1028" type="#_x0000_t202" style="position:absolute;margin-left:269.95pt;margin-top:134.45pt;width:36.35pt;height:28.2pt;rotation:-531861fd;z-index:251695104;visibility:visible;mso-wrap-style:square;mso-width-percent:0;mso-height-percent:0;mso-wrap-distance-left:9pt;mso-wrap-distance-top:0;mso-wrap-distance-right:9pt;mso-wrap-distance-bottom:0;mso-position-horizontal:absolute;mso-position-horizontal-relative:text;mso-position-vertical:absolute;mso-position-vertical-relative:text;mso-width-percent:0;mso-height-percent:0;mso-width-relative:margin;mso-height-relative:margin;v-text-anchor:top" o:gfxdata="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" fillcolor="white [3201]" strokeweight=".5pt">
+                <v:textbox>
+                  <w:txbxContent>
+                    <w:p>
+                      <w:pPr>
+                        <w:rPr>
+                          <w:sz w:val="16"/>
+                          <w:szCs w:val="16"/>
+                        </w:rPr>
+                      </w:pPr>
+                      <w:r>
+                        <w:rPr>
+                          <w:sz w:val="16"/>
+                          <w:szCs w:val="16"/>
+                        </w:rPr>
+                        <w:t xml:space="preserve">Front </w:t>
+                      </w:r>
+                      <w:r>
+                        <w:rPr>
+                          <w:sz w:val="16"/>
+                          <w:szCs w:val="16"/>
+                        </w:rPr>
+                        <w:t>right</w:t>
+                      </w:r>
+                    </w:p>
+                  </w:txbxContent>
+                </v:textbox>
+              </v:shape>
+            </w:pict>
+          </mc:Fallback>
+        </mc:AlternateContent>
+      </w:r>
+      <w:r>
+        <w:rPr>
+          <w:noProof/>
+        </w:rPr>
+        <mc:AlternateContent>
+          <mc:Choice Requires="wps">
+            <w:drawing>
+              <wp:anchor distT="0" distB="0" distL="114300" distR="114300" simplePos="0" relativeHeight="251689984" behindDoc="0" locked="0" layoutInCell="1" allowOverlap="1" wp14:anchorId="7548A6D0" wp14:editId="00EE41EA">
+                <wp:simplePos x="0" y="0"/>
+                <wp:positionH relativeFrom="column">
+                  <wp:posOffset>1912221</wp:posOffset>
+                </wp:positionH>
+                <wp:positionV relativeFrom="paragraph">
+                  <wp:posOffset>1884487</wp:posOffset>
+                </wp:positionV>
+                <wp:extent cx="680837" cy="260985"/>
+                <wp:effectExtent l="25400" t="25400" r="17780" b="31115"/>
+                <wp:wrapNone/>
+                <wp:docPr id="21" name="Text Box 21"/>
+                <wp:cNvGraphicFramePr/>
+                <a:graphic xmlns:a="http://schemas.openxmlformats.org/drawingml/2006/main">
+                  <a:graphicData uri="http://schemas.microsoft.com/office/word/2010/wordprocessingShape">
+                    <wps:wsp>
+                      <wps:cNvSpPr txBox="1"/>
+                      <wps:spPr>
+                        <a:xfrm rot="21418352">
+                          <a:off x="0" y="0"/>
+                          <a:ext cx="680837" cy="260985"/>
+                        </a:xfrm>
+                        <a:prstGeom prst="rect">
+                          <a:avLst/>
+                        </a:prstGeom>
+                        <a:solidFill>
+                          <a:schemeClr val="lt1"/>
+                        </a:solidFill>
+                        <a:ln w="6350">
+                          <a:solidFill>
+                            <a:prstClr val="black"/>
+                          </a:solidFill>
+                        </a:ln>
+                      </wps:spPr>
+                      <wps:txbx>
+                        <w:txbxContent>
+                          <w:p>
+                            <w:pPr>
+                              <w:rPr>
+                                <w:sz w:val="16"/>
+                                <w:szCs w:val="16"/>
+                              </w:rPr>
+                            </w:pPr>
+                            <w:r>
+                              <w:rPr>
+                                <w:sz w:val="16"/>
+                                <w:szCs w:val="16"/>
+                              </w:rPr>
+                              <w:t>Boys 2</w:t>
+                            </w:r>
+                          </w:p>
+                        </w:txbxContent>
+                      </wps:txbx>
+                      <wps:bodyPr rot="0" spcFirstLastPara="0" vertOverflow="overflow" horzOverflow="overflow" vert="horz" wrap="square" lIns="91440" tIns="45720" rIns="91440" bIns="45720" numCol="1" spcCol="0" rtlCol="0" fromWordArt="0" anchor="t" anchorCtr="0" forceAA="0" compatLnSpc="1">
+                        <a:prstTxWarp prst="textNoShape">
+                          <a:avLst/>
+                        </a:prstTxWarp>
+                        <a:noAutofit/>
+                      </wps:bodyPr>
+                    </wps:wsp>
+                  </a:graphicData>
+                </a:graphic>
+                <wp14:sizeRelH relativeFrom="margin">
+                  <wp14:pctWidth>0</wp14:pctWidth>
+                </wp14:sizeRelH>
+                <wp14:sizeRelV relativeFrom="margin">
+                  <wp14:pctHeight>0</wp14:pctHeight>
+                </wp14:sizeRelV>
+              </wp:anchor>
+            </w:drawing>
+          </mc:Choice>
+          <mc:Fallback>
+            <w:pict>
+              <v:shape w14:anchorId="7548A6D0" id="Text Box 21" o:spid="_x0000_s1029" type="#_x0000_t202" style="position:absolute;margin-left:150.55pt;margin-top:148.4pt;width:53.6pt;height:20.55pt;rotation:-198408fd;z-index:251689984;visibility:visible;mso-wrap-style:square;mso-width-percent:0;mso-height-percent:0;mso-wrap-distance-left:9pt;mso-wrap-distance-top:0;mso-wrap-distance-right:9pt;mso-wrap-distance-bottom:0;mso-position-horizontal:absolute;mso-position-horizontal-relative:text;mso-position-vertical:absolute;mso-position-vertical-relative:text;mso-width-percent:0;mso-height-percent:0;mso-width-relative:margin;mso-height-relative:margin;v-text-anchor:top" o:gfxdata="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" fillcolor="white [3201]" strokeweight=".5pt">
+                <v:textbox>
+                  <w:txbxContent>
+                    <w:p>
+                      <w:pPr>
+                        <w:rPr>
+                          <w:sz w:val="16"/>
+                          <w:szCs w:val="16"/>
+                        </w:rPr>
+                      </w:pPr>
+                      <w:r>
+                        <w:rPr>
+                          <w:sz w:val="16"/>
+                          <w:szCs w:val="16"/>
+                        </w:rPr>
+                        <w:t>Boys 2</w:t>
+                      </w:r>
+                    </w:p>
+                  </w:txbxContent>
+                </v:textbox>
+              </v:shape>
+            </w:pict>
+          </mc:Fallback>
+        </mc:AlternateContent>
+      </w:r>
+      <w:r>
+        <w:rPr>
+          <w:noProof/>
+        </w:rPr>
+        <mc:AlternateContent>
+          <mc:Choice Requires="wps">
+            <w:drawing>
+              <wp:anchor distT="0" distB="0" distL="114300" distR="114300" simplePos="0" relativeHeight="251688960" behindDoc="0" locked="0" layoutInCell="1" allowOverlap="1" wp14:anchorId="4BED7F02" wp14:editId="515E852E">
+                <wp:simplePos x="0" y="0"/>
+                <wp:positionH relativeFrom="column">
+                  <wp:posOffset>886175</wp:posOffset>
+                </wp:positionH>
+                <wp:positionV relativeFrom="paragraph">
+                  <wp:posOffset>1957205</wp:posOffset>
+                </wp:positionV>
+                <wp:extent cx="718457" cy="261257"/>
+                <wp:effectExtent l="25400" t="38100" r="18415" b="31115"/>
+                <wp:wrapNone/>
+                <wp:docPr id="20" name="Text Box 20"/>
+                <wp:cNvGraphicFramePr/>
+                <a:graphic xmlns:a="http://schemas.openxmlformats.org/drawingml/2006/main">
+                  <a:graphicData uri="http://schemas.microsoft.com/office/word/2010/wordprocessingShape">
+                    <wps:wsp>
+                      <wps:cNvSpPr txBox="1"/>
+                      <wps:spPr>
+                        <a:xfrm rot="21394541">
+                          <a:off x="0" y="0"/>
+                          <a:ext cx="718457" cy="261257"/>
+                        </a:xfrm>
+                        <a:prstGeom prst="rect">
+                          <a:avLst/>
+                        </a:prstGeom>
+                        <a:solidFill>
+                          <a:schemeClr val="lt1"/>
+                        </a:solidFill>
+                        <a:ln w="6350">
+                          <a:solidFill>
+                            <a:prstClr val="black"/>
+                          </a:solidFill>
+                        </a:ln>
+                      </wps:spPr>
+                      <wps:txbx>
+                        <w:txbxContent>
+                          <w:p>
+                            <w:pPr>
+                              <w:rPr>
+                                <w:sz w:val="16"/>
+                                <w:szCs w:val="16"/>
+                              </w:rPr>
+                            </w:pPr>
+                            <w:r>
+                              <w:rPr>
+                                <w:sz w:val="16"/>
+                                <w:szCs w:val="16"/>
+                              </w:rPr>
+                              <w:t>Boys 3</w:t>
+                            </w:r>
+                          </w:p>
+                        </w:txbxContent>
+                      </wps:txbx>
+                      <wps:bodyPr rot="0" spcFirstLastPara="0" vertOverflow="overflow" horzOverflow="overflow" vert="horz" wrap="square" lIns="91440" tIns="45720" rIns="91440" bIns="45720" numCol="1" spcCol="0" rtlCol="0" fromWordArt="0" anchor="t" anchorCtr="0" forceAA="0" compatLnSpc="1">
+                        <a:prstTxWarp prst="textNoShape">
+                          <a:avLst/>
+                        </a:prstTxWarp>
+                        <a:noAutofit/>
+                      </wps:bodyPr>
+                    </wps:wsp>
+                  </a:graphicData>
+                </a:graphic>
+              </wp:anchor>
+            </w:drawing>
+          </mc:Choice>
+          <mc:Fallback>
+            <w:pict>
+              <v:shape w14:anchorId="4BED7F02" id="Text Box 20" o:spid="_x0000_s1030" type="#_x0000_t202" style="position:absolute;margin-left:69.8pt;margin-top:154.1pt;width:56.55pt;height:20.55pt;rotation:-224416fd;z-index:251688960;visibility:visible;mso-wrap-style:square;mso-wrap-distance-left:9pt;mso-wrap-distance-top:0;mso-wrap-distance-right:9pt;mso-wrap-distance-bottom:0;mso-position-horizontal:absolute;mso-position-horizontal-relative:text;mso-position-vertical:absolute;mso-position-vertical-relative:text;v-text-anchor:top" o:gfxdata="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" fillcolor="white [3201]" strokeweight=".5pt">
+                <v:textbox>
+                  <w:txbxContent>
+                    <w:p>
+                      <w:pPr>
+                        <w:rPr>
+                          <w:sz w:val="16"/>
+                          <w:szCs w:val="16"/>
+                        </w:rPr>
+                      </w:pPr>
+                      <w:r>
+                        <w:rPr>
+                          <w:sz w:val="16"/>
+                          <w:szCs w:val="16"/>
+                        </w:rPr>
+                        <w:t>Boys 3</w:t>
+                      </w:r>
+                    </w:p>
+                  </w:txbxContent>
+                </v:textbox>
+              </v:shape>
+            </w:pict>
+          </mc:Fallback>
+        </mc:AlternateContent>
+      </w:r>
+      <w:r>
+        <w:rPr>
+          <w:noProof/>
+        </w:rPr>
+        <mc:AlternateContent>
+          <mc:Choice Requires="wps">
+            <w:drawing>
+              <wp:anchor distT="0" distB="0" distL="114300" distR="114300" simplePos="0" relativeHeight="251687936" behindDoc="0" locked="0" layoutInCell="1" allowOverlap="1" wp14:anchorId="65E6F657" wp14:editId="26E216CC">
+                <wp:simplePos x="0" y="0"/>
+                <wp:positionH relativeFrom="column">
+                  <wp:posOffset>1544127</wp:posOffset>
+                </wp:positionH>
+                <wp:positionV relativeFrom="paragraph">
+                  <wp:posOffset>2478334</wp:posOffset>
+                </wp:positionV>
+                <wp:extent cx="895169" cy="279400"/>
+                <wp:effectExtent l="25400" t="63500" r="19685" b="63500"/>
+                <wp:wrapNone/>
+                <wp:docPr id="19" name="Text Box 19"/>
+                <wp:cNvGraphicFramePr/>
+                <a:graphic xmlns:a="http://schemas.openxmlformats.org/drawingml/2006/main">
+                  <a:graphicData uri="http://schemas.microsoft.com/office/word/2010/wordprocessingShape">
+                    <wps:wsp>
+                      <wps:cNvSpPr txBox="1"/>
+                      <wps:spPr>
+                        <a:xfrm rot="21248466">
+                          <a:off x="0" y="0"/>
+                          <a:ext cx="895169" cy="279400"/>
+                        </a:xfrm>
+                        <a:prstGeom prst="rect">
+                          <a:avLst/>
+                        </a:prstGeom>
+                        <a:solidFill>
+                          <a:schemeClr val="lt1"/>
+                        </a:solidFill>
+                        <a:ln w="6350">
+                          <a:solidFill>
+                            <a:prstClr val="black"/>
+                          </a:solidFill>
+                        </a:ln>
+                      </wps:spPr>
+                      <wps:txbx>
+                        <w:txbxContent>
+                          <w:p>
+                            <w:pPr>
+                              <w:rPr>
+                                <w:sz w:val="16"/>
+                                <w:szCs w:val="16"/>
+                              </w:rPr>
+                            </w:pPr>
+                            <w:r>
+                              <w:rPr>
+                                <w:sz w:val="16"/>
+                                <w:szCs w:val="16"/>
+                              </w:rPr>
+                              <w:t>Hunt field</w:t>
+                            </w:r>
+                          </w:p>
+                        </w:txbxContent>
+                      </wps:txbx>
+                      <wps:bodyPr rot="0" spcFirstLastPara="0" vertOverflow="overflow" horzOverflow="overflow" vert="horz" wrap="square" lIns="91440" tIns="45720" rIns="91440" bIns="45720" numCol="1" spcCol="0" rtlCol="0" fromWordArt="0" anchor="t" anchorCtr="0" forceAA="0" compatLnSpc="1">
+                        <a:prstTxWarp prst="textNoShape">
+                          <a:avLst/>
+                        </a:prstTxWarp>
+                        <a:noAutofit/>
+                      </wps:bodyPr>
+                    </wps:wsp>
+                  </a:graphicData>
+                </a:graphic>
+                <wp14:sizeRelH relativeFrom="margin">
+                  <wp14:pctWidth>0</wp14:pctWidth>
+                </wp14:sizeRelH>
+              </wp:anchor>
+            </w:drawing>
+          </mc:Choice>
+          <mc:Fallback>
+            <w:pict>
+              <v:shape w14:anchorId="65E6F657" id="Text Box 19" o:spid="_x0000_s1031" type="#_x0000_t202" style="position:absolute;margin-left:121.6pt;margin-top:195.15pt;width:70.5pt;height:22pt;rotation:-383969fd;z-index:251687936;visibility:visible;mso-wrap-style:square;mso-width-percent:0;mso-wrap-distance-left:9pt;mso-wrap-distance-top:0;mso-wrap-distance-right:9pt;mso-wrap-distance-bottom:0;mso-position-horizontal:absolute;mso-position-horizontal-relative:text;mso-position-vertical:absolute;mso-position-vertical-relative:text;mso-width-percent:0;mso-width-relative:margin;v-text-anchor:top" o:gfxdata="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" fillcolor="white [3201]" strokeweight=".5pt">
+                <v:textbox>
+                  <w:txbxContent>
+                    <w:p>
+                      <w:pPr>
+                        <w:rPr>
+                          <w:sz w:val="16"/>
+                          <w:szCs w:val="16"/>
+                        </w:rPr>
+                      </w:pPr>
+                      <w:r>
+                        <w:rPr>
+                          <w:sz w:val="16"/>
+                          <w:szCs w:val="16"/>
+                        </w:rPr>
+                        <w:t>Hunt field</w:t>
+                      </w:r>
+                    </w:p>
+                  </w:txbxContent>
+                </v:textbox>
+              </v:shape>
+            </w:pict>
+          </mc:Fallback>
+        </mc:AlternateContent>
+      </w:r>
+      <w:r>
+        <w:rPr>
+          <w:noProof/>
+        </w:rPr>
+        <mc:AlternateContent>
+          <mc:Choice Requires="wps">
+            <w:drawing>
+              <wp:anchor distT="0" distB="0" distL="114300" distR="114300" simplePos="0" relativeHeight="251701248" behindDoc="0" locked="0" layoutInCell="1" allowOverlap="1" wp14:anchorId="5C3C459F" wp14:editId="1F7964C8">
+                <wp:simplePos x="0" y="0"/>
+                <wp:positionH relativeFrom="column">
+                  <wp:posOffset>3330445</wp:posOffset>
+                </wp:positionH>
+                <wp:positionV relativeFrom="paragraph">
+                  <wp:posOffset>4302022</wp:posOffset>
+                </wp:positionV>
+                <wp:extent cx="462716" cy="439096"/>
+                <wp:effectExtent l="50800" t="63500" r="58420" b="56515"/>
+                <wp:wrapNone/>
+                <wp:docPr id="27" name="Text Box 27"/>
+                <wp:cNvGraphicFramePr/>
+                <a:graphic xmlns:a="http://schemas.openxmlformats.org/drawingml/2006/main">
+                  <a:graphicData uri="http://schemas.microsoft.com/office/word/2010/wordprocessingShape">
+                    <wps:wsp>
+                      <wps:cNvSpPr txBox="1"/>
+                      <wps:spPr>
+                        <a:xfrm rot="20825345">
+                          <a:off x="0" y="0"/>
+                          <a:ext cx="462716" cy="439096"/>
+                        </a:xfrm>
+                        <a:prstGeom prst="rect">
+                          <a:avLst/>
+                        </a:prstGeom>
+                        <a:solidFill>
+                          <a:schemeClr val="lt1"/>
+                        </a:solidFill>
+                        <a:ln w="6350">
+                          <a:solidFill>
+                            <a:prstClr val="black"/>
+                          </a:solidFill>
+                        </a:ln>
+                      </wps:spPr>
+                      <wps:txbx>
+                        <w:txbxContent>
+                          <w:p>
+                            <w:pPr>
+                              <w:rPr>
+                                <w:sz w:val="16"/>
+                                <w:szCs w:val="16"/>
+                              </w:rPr>
+                            </w:pPr>
+                            <w:r>
+                              <w:rPr>
+                                <w:sz w:val="16"/>
+                                <w:szCs w:val="16"/>
+                              </w:rPr>
+                              <w:t>White rings</w:t>
+                            </w:r>
+                          </w:p>
+                        </w:txbxContent>
+                      </wps:txbx>
+                      <wps:bodyPr rot="0" spcFirstLastPara="0" vertOverflow="overflow" horzOverflow="overflow" vert="horz" wrap="square" lIns="91440" tIns="45720" rIns="91440" bIns="45720" numCol="1" spcCol="0" rtlCol="0" fromWordArt="0" anchor="t" anchorCtr="0" forceAA="0" compatLnSpc="1">
+                        <a:prstTxWarp prst="textNoShape">
+                          <a:avLst/>
+                        </a:prstTxWarp>
+                        <a:noAutofit/>
+                      </wps:bodyPr>
+                    </wps:wsp>
+                  </a:graphicData>
+                </a:graphic>
+                <wp14:sizeRelH relativeFrom="margin">
+                  <wp14:pctWidth>0</wp14:pctWidth>
+                </wp14:sizeRelH>
+                <wp14:sizeRelV relativeFrom="margin">
+                  <wp14:pctHeight>0</wp14:pctHeight>
+                </wp14:sizeRelV>
+              </wp:anchor>
+            </w:drawing>
+          </mc:Choice>
+          <mc:Fallback>
+            <w:pict>
+              <v:shape w14:anchorId="5C3C459F" id="Text Box 27" o:spid="_x0000_s1032" type="#_x0000_t202" style="position:absolute;margin-left:262.25pt;margin-top:338.75pt;width:36.45pt;height:34.55pt;rotation:-846130fd;z-index:251701248;visibility:visible;mso-wrap-style:square;mso-width-percent:0;mso-height-percent:0;mso-wrap-distance-left:9pt;mso-wrap-distance-top:0;mso-wrap-distance-right:9pt;mso-wrap-distance-bottom:0;mso-position-horizontal:absolute;mso-position-horizontal-relative:text;mso-position-vertical:absolute;mso-position-vertical-relative:text;mso-width-percent:0;mso-height-percent:0;mso-width-relative:margin;mso-height-relative:margin;v-text-anchor:top" o:gfxdata="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" fillcolor="white [3201]" strokeweight=".5pt">
+                <v:textbox>
+                  <w:txbxContent>
+                    <w:p>
+                      <w:pPr>
+                        <w:rPr>
+                          <w:sz w:val="16"/>
+                          <w:szCs w:val="16"/>
+                        </w:rPr>
+                      </w:pPr>
+                      <w:r>
+                        <w:rPr>
+                          <w:sz w:val="16"/>
+                          <w:szCs w:val="16"/>
+                        </w:rPr>
+                        <w:t>White rings</w:t>
+                      </w:r>
+                    </w:p>
+                  </w:txbxContent>
+                </v:textbox>
+              </v:shape>
+            </w:pict>
+          </mc:Fallback>
+        </mc:AlternateContent>
+      </w:r>
+      <w:r>
+        <w:rPr>
+          <w:noProof/>
+        </w:rPr>
+        <mc:AlternateContent>
+          <mc:Choice Requires="wps">
+            <w:drawing>
+              <wp:anchor distT="0" distB="0" distL="114300" distR="114300" simplePos="0" relativeHeight="251705344" behindDoc="0" locked="0" layoutInCell="1" allowOverlap="1" wp14:anchorId="09323413" wp14:editId="11AE2B56">
+                <wp:simplePos x="0" y="0"/>
+                <wp:positionH relativeFrom="column">
+                  <wp:posOffset>2826278</wp:posOffset>
+                </wp:positionH>
+                <wp:positionV relativeFrom="paragraph">
+                  <wp:posOffset>2455545</wp:posOffset>
+                </wp:positionV>
+                <wp:extent cx="597159" cy="195943"/>
+                <wp:effectExtent l="25400" t="38100" r="25400" b="33020"/>
+                <wp:wrapNone/>
+                <wp:docPr id="29" name="Text Box 29"/>
+                <wp:cNvGraphicFramePr/>
+                <a:graphic xmlns:a="http://schemas.openxmlformats.org/drawingml/2006/main">
+                  <a:graphicData uri="http://schemas.microsoft.com/office/word/2010/wordprocessingShape">
+                    <wps:wsp>
+                      <wps:cNvSpPr txBox="1"/>
+                      <wps:spPr>
+                        <a:xfrm rot="21310269">
+                          <a:off x="0" y="0"/>
+                          <a:ext cx="597159" cy="195943"/>
+                        </a:xfrm>
+                        <a:prstGeom prst="rect">
+                          <a:avLst/>
+                        </a:prstGeom>
+                        <a:solidFill>
+                          <a:schemeClr val="lt1"/>
+                        </a:solidFill>
+                        <a:ln w="6350">
+                          <a:solidFill>
+                            <a:prstClr val="black"/>
+                          </a:solidFill>
+                        </a:ln>
+                      </wps:spPr>
+                      <wps:txbx>
+                        <w:txbxContent>
+                          <w:p>
+                            <w:pPr>
+                              <w:rPr>
+                                <w:sz w:val="16"/>
+                                <w:szCs w:val="16"/>
+                              </w:rPr>
+                            </w:pPr>
+                            <w:r>
+                              <w:rPr>
+                                <w:sz w:val="16"/>
+                                <w:szCs w:val="16"/>
+                              </w:rPr>
+                              <w:t>Medicals</w:t>
+                            </w:r>
+                          </w:p>
+                        </w:txbxContent>
+                      </wps:txbx>
+                      <wps:bodyPr rot="0" spcFirstLastPara="0" vertOverflow="overflow" horzOverflow="overflow" vert="horz" wrap="square" lIns="91440" tIns="45720" rIns="91440" bIns="45720" numCol="1" spcCol="0" rtlCol="0" fromWordArt="0" anchor="t" anchorCtr="0" forceAA="0" compatLnSpc="1">
+                        <a:prstTxWarp prst="textNoShape">
+                          <a:avLst/>
+                        </a:prstTxWarp>
+                        <a:noAutofit/>
+                      </wps:bodyPr>
+                    </wps:wsp>
+                  </a:graphicData>
+                </a:graphic>
+                <wp14:sizeRelH relativeFrom="margin">
+                  <wp14:pctWidth>0</wp14:pctWidth>
+                </wp14:sizeRelH>
+                <wp14:sizeRelV relativeFrom="margin">
+                  <wp14:pctHeight>0</wp14:pctHeight>
+                </wp14:sizeRelV>
+              </wp:anchor>
+            </w:drawing>
+          </mc:Choice>
+          <mc:Fallback>
+            <w:pict>
+              <v:shape w14:anchorId="09323413" id="Text Box 29" o:spid="_x0000_s1033" type="#_x0000_t202" style="position:absolute;margin-left:222.55pt;margin-top:193.35pt;width:47pt;height:15.45pt;rotation:-316464fd;z-index:251705344;visibility:visible;mso-wrap-style:square;mso-width-percent:0;mso-height-percent:0;mso-wrap-distance-left:9pt;mso-wrap-distance-top:0;mso-wrap-distance-right:9pt;mso-wrap-distance-bottom:0;mso-position-horizontal:absolute;mso-position-horizontal-relative:text;mso-position-vertical:absolute;mso-position-vertical-relative:text;mso-width-percent:0;mso-height-percent:0;mso-width-relative:margin;mso-height-relative:margin;v-text-anchor:top" o:gfxdata="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" fillcolor="white [3201]" strokeweight=".5pt">
+                <v:textbox>
+                  <w:txbxContent>
+                    <w:p>
+                      <w:pPr>
+                        <w:rPr>
+                          <w:sz w:val="16"/>
+                          <w:szCs w:val="16"/>
+                        </w:rPr>
+                      </w:pPr>
+                      <w:r>
+                        <w:rPr>
+                          <w:sz w:val="16"/>
+                          <w:szCs w:val="16"/>
+                        </w:rPr>
+                        <w:t>Medicals</w:t>
+                      </w:r>
+                    </w:p>
+                  </w:txbxContent>
+                </v:textbox>
+              </v:shape>
+            </w:pict>
+          </mc:Fallback>
+        </mc:AlternateContent>
+      </w:r>
+      <w:r>
+        <w:rPr>
+          <w:noProof/>
+        </w:rPr>
+        <mc:AlternateContent>
+          <mc:Choice Requires="wps">
+            <w:drawing>
+              <wp:anchor distT="0" distB="0" distL="114300" distR="114300" simplePos="0" relativeHeight="251693056" behindDoc="0" locked="0" layoutInCell="1" allowOverlap="1" wp14:anchorId="1CF019F7" wp14:editId="7352D2E7">
+                <wp:simplePos x="0" y="0"/>
+                <wp:positionH relativeFrom="column">
+                  <wp:posOffset>2593910</wp:posOffset>
+                </wp:positionH>
+                <wp:positionV relativeFrom="paragraph">
+                  <wp:posOffset>505525</wp:posOffset>
+                </wp:positionV>
+                <wp:extent cx="418360" cy="354563"/>
+                <wp:effectExtent l="25400" t="25400" r="26670" b="26670"/>
+                <wp:wrapNone/>
+                <wp:docPr id="23" name="Text Box 23"/>
+                <wp:cNvGraphicFramePr/>
+                <a:graphic xmlns:a="http://schemas.openxmlformats.org/drawingml/2006/main">
+                  <a:graphicData uri="http://schemas.microsoft.com/office/word/2010/wordprocessingShape">
+                    <wps:wsp>
+                      <wps:cNvSpPr txBox="1"/>
+                      <wps:spPr>
+                        <a:xfrm rot="21354972">
+                          <a:off x="0" y="0"/>
+                          <a:ext cx="418360" cy="354563"/>
+                        </a:xfrm>
+                        <a:prstGeom prst="rect">
+                          <a:avLst/>
+                        </a:prstGeom>
+                        <a:solidFill>
+                          <a:schemeClr val="lt1"/>
+                        </a:solidFill>
+                        <a:ln w="6350">
+                          <a:solidFill>
+                            <a:prstClr val="black"/>
+                          </a:solidFill>
+                        </a:ln>
+                      </wps:spPr>
+                      <wps:txbx>
+                        <w:txbxContent>
+                          <w:p>
+                            <w:pPr>
+                              <w:rPr>
+                                <w:sz w:val="16"/>
+                                <w:szCs w:val="16"/>
+                              </w:rPr>
+                            </w:pPr>
+                            <w:r>
+                              <w:rPr>
+                                <w:sz w:val="16"/>
+                                <w:szCs w:val="16"/>
+                              </w:rPr>
+                              <w:t>Back</w:t>
+                            </w:r>
+                            <w:r>
+                              <w:rPr>
+                                <w:sz w:val="16"/>
+                                <w:szCs w:val="16"/>
+                              </w:rPr>
+                              <w:t xml:space="preserve"> left</w:t>
+                            </w:r>
+                          </w:p>
+                        </w:txbxContent>
+                      </wps:txbx>
+                      <wps:bodyPr rot="0" spcFirstLastPara="0" vertOverflow="overflow" horzOverflow="overflow" vert="horz" wrap="square" lIns="91440" tIns="45720" rIns="91440" bIns="45720" numCol="1" spcCol="0" rtlCol="0" fromWordArt="0" anchor="t" anchorCtr="0" forceAA="0" compatLnSpc="1">
+                        <a:prstTxWarp prst="textNoShape">
+                          <a:avLst/>
+                        </a:prstTxWarp>
+                        <a:noAutofit/>
+                      </wps:bodyPr>
+                    </wps:wsp>
+                  </a:graphicData>
+                </a:graphic>
+                <wp14:sizeRelH relativeFrom="margin">
+                  <wp14:pctWidth>0</wp14:pctWidth>
+                </wp14:sizeRelH>
+                <wp14:sizeRelV relativeFrom="margin">
+                  <wp14:pctHeight>0</wp14:pctHeight>
+                </wp14:sizeRelV>
+              </wp:anchor>
+            </w:drawing>
+          </mc:Choice>
+          <mc:Fallback>
+            <w:pict>
+              <v:shape w14:anchorId="1CF019F7" id="Text Box 23" o:spid="_x0000_s1034" type="#_x0000_t202" style="position:absolute;margin-left:204.25pt;margin-top:39.8pt;width:32.95pt;height:27.9pt;rotation:-267636fd;z-index:251693056;visibility:visible;mso-wrap-style:square;mso-width-percent:0;mso-height-percent:0;mso-wrap-distance-left:9pt;mso-wrap-distance-top:0;mso-wrap-distance-right:9pt;mso-wrap-distance-bottom:0;mso-position-horizontal:absolute;mso-position-horizontal-relative:text;mso-position-vertical:absolute;mso-position-vertical-relative:text;mso-width-percent:0;mso-height-percent:0;mso-width-relative:margin;mso-height-relative:margin;v-text-anchor:top" o:gfxdata="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" fillcolor="white [3201]" strokeweight=".5pt">
+                <v:textbox>
+                  <w:txbxContent>
+                    <w:p>
+                      <w:pPr>
+                        <w:rPr>
+                          <w:sz w:val="16"/>
+                          <w:szCs w:val="16"/>
+                        </w:rPr>
+                      </w:pPr>
+                      <w:r>
+                        <w:rPr>
+                          <w:sz w:val="16"/>
+                          <w:szCs w:val="16"/>
+                        </w:rPr>
+                        <w:t>Back</w:t>
+                      </w:r>
+                      <w:r>
+                        <w:rPr>
+                          <w:sz w:val="16"/>
+                          <w:szCs w:val="16"/>
+                        </w:rPr>
+                        <w:t xml:space="preserve"> left</w:t>
+                      </w:r>
+                    </w:p>
+                  </w:txbxContent>
+                </v:textbox>
+              </v:shape>
+            </w:pict>
+          </mc:Fallback>
+        </mc:AlternateContent>
+      </w:r>
+      <w:r>
+        <w:rPr>
+          <w:noProof/>
+        </w:rPr>
+        <mc:AlternateContent>
+          <mc:Choice Requires="wps">
+            <w:drawing>
+              <wp:anchor distT="0" distB="0" distL="114300" distR="114300" simplePos="0" relativeHeight="251699200" behindDoc="0" locked="0" layoutInCell="1" allowOverlap="1" wp14:anchorId="13A1B26A" wp14:editId="7D057338">
+                <wp:simplePos x="0" y="0"/>
+                <wp:positionH relativeFrom="column">
+                  <wp:posOffset>3219061</wp:posOffset>
+                </wp:positionH>
+                <wp:positionV relativeFrom="paragraph">
+                  <wp:posOffset>272259</wp:posOffset>
+                </wp:positionV>
+                <wp:extent cx="410547" cy="335903"/>
+                <wp:effectExtent l="25400" t="25400" r="21590" b="20320"/>
+                <wp:wrapNone/>
+                <wp:docPr id="26" name="Text Box 26"/>
+                <wp:cNvGraphicFramePr/>
+                <a:graphic xmlns:a="http://schemas.openxmlformats.org/drawingml/2006/main">
+                  <a:graphicData uri="http://schemas.microsoft.com/office/word/2010/wordprocessingShape">
+                    <wps:wsp>
+                      <wps:cNvSpPr txBox="1"/>
+                      <wps:spPr>
+                        <a:xfrm rot="21423757">
+                          <a:off x="0" y="0"/>
+                          <a:ext cx="410547" cy="335903"/>
+                        </a:xfrm>
+                        <a:prstGeom prst="rect">
+                          <a:avLst/>
+                        </a:prstGeom>
+                        <a:solidFill>
+                          <a:schemeClr val="lt1"/>
+                        </a:solidFill>
+                        <a:ln w="6350">
+                          <a:solidFill>
+                            <a:prstClr val="black"/>
+                          </a:solidFill>
+                        </a:ln>
+                      </wps:spPr>
+                      <wps:txbx>
+                        <w:txbxContent>
+                          <w:p>
+                            <w:pPr>
+                              <w:rPr>
+                                <w:sz w:val="16"/>
+                                <w:szCs w:val="16"/>
+                              </w:rPr>
+                            </w:pPr>
+                            <w:r>
+                              <w:rPr>
+                                <w:sz w:val="16"/>
+                                <w:szCs w:val="16"/>
+                              </w:rPr>
+                              <w:t>Back right</w:t>
+                            </w:r>
+                          </w:p>
+                        </w:txbxContent>
+                      </wps:txbx>
+                      <wps:bodyPr rot="0" spcFirstLastPara="0" vertOverflow="overflow" horzOverflow="overflow" vert="horz" wrap="square" lIns="91440" tIns="45720" rIns="91440" bIns="45720" numCol="1" spcCol="0" rtlCol="0" fromWordArt="0" anchor="t" anchorCtr="0" forceAA="0" compatLnSpc="1">
+                        <a:prstTxWarp prst="textNoShape">
+                          <a:avLst/>
+                        </a:prstTxWarp>
+                        <a:noAutofit/>
+                      </wps:bodyPr>
+                    </wps:wsp>
+                  </a:graphicData>
+                </a:graphic>
+                <wp14:sizeRelH relativeFrom="margin">
+                  <wp14:pctWidth>0</wp14:pctWidth>
+                </wp14:sizeRelH>
+                <wp14:sizeRelV relativeFrom="margin">
+                  <wp14:pctHeight>0</wp14:pctHeight>
+                </wp14:sizeRelV>
+              </wp:anchor>
+            </w:drawing>
+          </mc:Choice>
+          <mc:Fallback>
+            <w:pict>
+              <v:shape w14:anchorId="13A1B26A" id="Text Box 26" o:spid="_x0000_s1035" type="#_x0000_t202" style="position:absolute;margin-left:253.45pt;margin-top:21.45pt;width:32.35pt;height:26.45pt;rotation:-192504fd;z-index:251699200;visibility:visible;mso-wrap-style:square;mso-width-percent:0;mso-height-percent:0;mso-wrap-distance-left:9pt;mso-wrap-distance-top:0;mso-wrap-distance-right:9pt;mso-wrap-distance-bottom:0;mso-position-horizontal:absolute;mso-position-horizontal-relative:text;mso-position-vertical:absolute;mso-position-vertical-relative:text;mso-width-percent:0;mso-height-percent:0;mso-width-relative:margin;mso-height-relative:margin;v-text-anchor:top" o:gfxdata="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" fillcolor="white [3201]" strokeweight=".5pt">
+                <v:textbox>
+                  <w:txbxContent>
+                    <w:p>
+                      <w:pPr>
+                        <w:rPr>
+                          <w:sz w:val="16"/>
+                          <w:szCs w:val="16"/>
+                        </w:rPr>
+                      </w:pPr>
+                      <w:r>
+                        <w:rPr>
+                          <w:sz w:val="16"/>
+                          <w:szCs w:val="16"/>
+                        </w:rPr>
+                        <w:t>Back right</w:t>
+                      </w:r>
+                    </w:p>
+                  </w:txbxContent>
+                </v:textbox>
+              </v:shape>
+            </w:pict>
+          </mc:Fallback>
+        </mc:AlternateContent>
+      </w:r>
+      <w:r>
+        <w:rPr>
+          <w:noProof/>
+        </w:rPr>
+        <mc:AlternateContent>
+          <mc:Choice Requires="wps">
+            <w:drawing>
+              <wp:anchor distT="0" distB="0" distL="114300" distR="114300" simplePos="0" relativeHeight="251697152" behindDoc="0" locked="0" layoutInCell="1" allowOverlap="1" wp14:anchorId="64B34EC6" wp14:editId="2F6DAA09">
+                <wp:simplePos x="0" y="0"/>
+                <wp:positionH relativeFrom="column">
+                  <wp:posOffset>3312367</wp:posOffset>
+                </wp:positionH>
+                <wp:positionV relativeFrom="paragraph">
+                  <wp:posOffset>1084024</wp:posOffset>
+                </wp:positionV>
+                <wp:extent cx="528031" cy="214604"/>
+                <wp:effectExtent l="25400" t="50800" r="31115" b="52705"/>
+                <wp:wrapNone/>
+                <wp:docPr id="25" name="Text Box 25"/>
+                <wp:cNvGraphicFramePr/>
+                <a:graphic xmlns:a="http://schemas.openxmlformats.org/drawingml/2006/main">
+                  <a:graphicData uri="http://schemas.microsoft.com/office/word/2010/wordprocessingShape">
+                    <wps:wsp>
+                      <wps:cNvSpPr txBox="1"/>
+                      <wps:spPr>
+                        <a:xfrm rot="21117369">
+                          <a:off x="0" y="0"/>
+                          <a:ext cx="528031" cy="214604"/>
+                        </a:xfrm>
+                        <a:prstGeom prst="rect">
+                          <a:avLst/>
+                        </a:prstGeom>
+                        <a:solidFill>
+                          <a:schemeClr val="lt1"/>
+                        </a:solidFill>
+                        <a:ln w="6350">
+                          <a:solidFill>
+                            <a:prstClr val="black"/>
+                          </a:solidFill>
+                        </a:ln>
+                      </wps:spPr>
+                      <wps:txbx>
+                        <w:txbxContent>
+                          <w:p>
+                            <w:pPr>
+                              <w:rPr>
+                                <w:sz w:val="16"/>
+                                <w:szCs w:val="16"/>
+                              </w:rPr>
+                            </w:pPr>
+                            <w:r>
+                              <w:rPr>
+                                <w:sz w:val="16"/>
+                                <w:szCs w:val="16"/>
+                              </w:rPr>
+                              <w:t xml:space="preserve">Middle </w:t>
+                            </w:r>
+                          </w:p>
+                        </w:txbxContent>
+                      </wps:txbx>
+                      <wps:bodyPr rot="0" spcFirstLastPara="0" vertOverflow="overflow" horzOverflow="overflow" vert="horz" wrap="square" lIns="91440" tIns="45720" rIns="91440" bIns="45720" numCol="1" spcCol="0" rtlCol="0" fromWordArt="0" anchor="t" anchorCtr="0" forceAA="0" compatLnSpc="1">
+                        <a:prstTxWarp prst="textNoShape">
+                          <a:avLst/>
+                        </a:prstTxWarp>
+                        <a:noAutofit/>
+                      </wps:bodyPr>
+                    </wps:wsp>
+                  </a:graphicData>
+                </a:graphic>
+                <wp14:sizeRelH relativeFrom="margin">
+                  <wp14:pctWidth>0</wp14:pctWidth>
+                </wp14:sizeRelH>
+                <wp14:sizeRelV relativeFrom="margin">
+                  <wp14:pctHeight>0</wp14:pctHeight>
+                </wp14:sizeRelV>
+              </wp:anchor>
+            </w:drawing>
+          </mc:Choice>
+          <mc:Fallback>
+            <w:pict>
+              <v:shape w14:anchorId="64B34EC6" id="Text Box 25" o:spid="_x0000_s1036" type="#_x0000_t202" style="position:absolute;margin-left:260.8pt;margin-top:85.35pt;width:41.6pt;height:16.9pt;rotation:-527162fd;z-index:251697152;visibility:visible;mso-wrap-style:square;mso-width-percent:0;mso-height-percent:0;mso-wrap-distance-left:9pt;mso-wrap-distance-top:0;mso-wrap-distance-right:9pt;mso-wrap-distance-bottom:0;mso-position-horizontal:absolute;mso-position-horizontal-relative:text;mso-position-vertical:absolute;mso-position-vertical-relative:text;mso-width-percent:0;mso-height-percent:0;mso-width-relative:margin;mso-height-relative:margin;v-text-anchor:top" o:gfxdata="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" fillcolor="white [3201]" strokeweight=".5pt">
+                <v:textbox>
+                  <w:txbxContent>
+                    <w:p>
+                      <w:pPr>
+                        <w:rPr>
+                          <w:sz w:val="16"/>
+                          <w:szCs w:val="16"/>
+                        </w:rPr>
+                      </w:pPr>
+                      <w:r>
+                        <w:rPr>
+                          <w:sz w:val="16"/>
+                          <w:szCs w:val="16"/>
+                        </w:rPr>
+                        <w:t xml:space="preserve">Middle </w:t>
+                      </w:r>
+                    </w:p>
+                  </w:txbxContent>
+                </v:textbox>
+              </v:shape>
+            </w:pict>
+          </mc:Fallback>
+        </mc:AlternateContent>
+      </w:r>
+      <w:r>
+        <w:rPr>
+          <w:noProof/>
+        </w:rPr>
+        <mc:AlternateContent>
+          <mc:Choice Requires="wps">
+            <w:drawing>
+              <wp:anchor distT="0" distB="0" distL="114300" distR="114300" simplePos="0" relativeHeight="251691008" behindDoc="0" locked="0" layoutInCell="1" allowOverlap="1" wp14:anchorId="57978639" wp14:editId="6073D8C0">
+                <wp:simplePos x="0" y="0"/>
+                <wp:positionH relativeFrom="column">
+                  <wp:posOffset>2684408</wp:posOffset>
+                </wp:positionH>
+                <wp:positionV relativeFrom="paragraph">
+                  <wp:posOffset>1660658</wp:posOffset>
+                </wp:positionV>
+                <wp:extent cx="513369" cy="347345"/>
+                <wp:effectExtent l="25400" t="25400" r="20320" b="20955"/>
+                <wp:wrapNone/>
+                <wp:docPr id="22" name="Text Box 22"/>
+                <wp:cNvGraphicFramePr/>
+                <a:graphic xmlns:a="http://schemas.openxmlformats.org/drawingml/2006/main">
+                  <a:graphicData uri="http://schemas.microsoft.com/office/word/2010/wordprocessingShape">
+                    <wps:wsp>
+                      <wps:cNvSpPr txBox="1"/>
+                      <wps:spPr>
+                        <a:xfrm rot="21415201">
+                          <a:off x="0" y="0"/>
+                          <a:ext cx="513369" cy="347345"/>
+                        </a:xfrm>
+                        <a:prstGeom prst="rect">
+                          <a:avLst/>
+                        </a:prstGeom>
+                        <a:solidFill>
+                          <a:schemeClr val="lt1"/>
+                        </a:solidFill>
+                        <a:ln w="6350">
+                          <a:solidFill>
+                            <a:prstClr val="black"/>
+                          </a:solidFill>
+                        </a:ln>
+                      </wps:spPr>
+                      <wps:txbx>
+                        <w:txbxContent>
+                          <w:p>
+                            <w:pPr>
+                              <w:rPr>
+                                <w:sz w:val="16"/>
+                                <w:szCs w:val="16"/>
+                              </w:rPr>
+                            </w:pPr>
+                            <w:r>
+                              <w:rPr>
+                                <w:sz w:val="16"/>
+                                <w:szCs w:val="16"/>
+                              </w:rPr>
+                              <w:t>Front left</w:t>
+                            </w:r>
+                          </w:p>
+                        </w:txbxContent>
+                      </wps:txbx>
+                      <wps:bodyPr rot="0" spcFirstLastPara="0" vertOverflow="overflow" horzOverflow="overflow" vert="horz" wrap="square" lIns="91440" tIns="45720" rIns="91440" bIns="45720" numCol="1" spcCol="0" rtlCol="0" fromWordArt="0" anchor="t" anchorCtr="0" forceAA="0" compatLnSpc="1">
+                        <a:prstTxWarp prst="textNoShape">
+                          <a:avLst/>
+                        </a:prstTxWarp>
+                        <a:noAutofit/>
+                      </wps:bodyPr>
+                    </wps:wsp>
+                  </a:graphicData>
+                </a:graphic>
+                <wp14:sizeRelH relativeFrom="margin">
+                  <wp14:pctWidth>0</wp14:pctWidth>
+                </wp14:sizeRelH>
+              </wp:anchor>
+            </w:drawing>
+          </mc:Choice>
+          <mc:Fallback>
+            <w:pict>
+              <v:shape w14:anchorId="57978639" id="Text Box 22" o:spid="_x0000_s1037" type="#_x0000_t202" style="position:absolute;margin-left:211.35pt;margin-top:130.75pt;width:40.4pt;height:27.35pt;rotation:-201850fd;z-index:251691008;visibility:visible;mso-wrap-style:square;mso-width-percent:0;mso-wrap-distance-left:9pt;mso-wrap-distance-top:0;mso-wrap-distance-right:9pt;mso-wrap-distance-bottom:0;mso-position-horizontal:absolute;mso-position-horizontal-relative:text;mso-position-vertical:absolute;mso-position-vertical-relative:text;mso-width-percent:0;mso-width-relative:margin;v-text-anchor:top" o:gfxdata="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" fillcolor="white [3201]" strokeweight=".5pt">
+                <v:textbox>
+                  <w:txbxContent>
+                    <w:p>
+                      <w:pPr>
+                        <w:rPr>
+                          <w:sz w:val="16"/>
+                          <w:szCs w:val="16"/>
+                        </w:rPr>
+                      </w:pPr>
+                      <w:r>
+                        <w:rPr>
+                          <w:sz w:val="16"/>
+                          <w:szCs w:val="16"/>
+                        </w:rPr>
+                        <w:t>Front left</w:t>
+                      </w:r>
+                    </w:p>
+                  </w:txbxContent>
+                </v:textbox>
+              </v:shape>
+            </w:pict>
+          </mc:Fallback>
+        </mc:AlternateContent>
+      </w:r>
+      <w:r>
+        <w:rPr>
+          <w:noProof/>
+        </w:rPr>
+        <mc:AlternateContent>
+          <mc:Choice Requires="wps">
+            <w:drawing>
+              <wp:anchor distT="0" distB="0" distL="114300" distR="114300" simplePos="0" relativeHeight="251665408" behindDoc="0" locked="0" layoutInCell="1" allowOverlap="1" wp14:anchorId="0889F7D6" wp14:editId="3E30BFCC">
+                <wp:simplePos x="0" y="0"/>
+                <wp:positionH relativeFrom="column">
+                  <wp:posOffset>2703936</wp:posOffset>
+                </wp:positionH>
+                <wp:positionV relativeFrom="paragraph">
+                  <wp:posOffset>1097208</wp:posOffset>
+                </wp:positionV>
+                <wp:extent cx="382025" cy="1049655"/>
+                <wp:effectExtent l="63500" t="25400" r="62865" b="29845"/>
+                <wp:wrapNone/>
+                <wp:docPr id="6" name="Process 6"/>
+                <wp:cNvGraphicFramePr/>
+                <a:graphic xmlns:a="http://schemas.openxmlformats.org/drawingml/2006/main">
+                  <a:graphicData uri="http://schemas.microsoft.com/office/word/2010/wordprocessingShape">
+                    <wps:wsp>
+                      <wps:cNvSpPr/>
+                      <wps:spPr>
+                        <a:xfrm rot="21298189">
+                          <a:off x="0" y="0"/>
+                          <a:ext cx="382025" cy="1049655"/>
+                        </a:xfrm>
+                        <a:prstGeom prst="flowChartProcess">
+                          <a:avLst/>
+                        </a:prstGeom>
+                        <a:noFill/>
+                        <a:ln>
+                          <a:solidFill>
+                            <a:srgbClr val="FF0000"/>
+                          </a:solidFill>
+                        </a:ln>
+                      </wps:spPr>
+                      <wps:style>
+                        <a:lnRef idx="2">
+                          <a:schemeClr val="dk1">
+                            <a:shade val="50000"/>
+                          </a:schemeClr>
+                        </a:lnRef>
+                        <a:fillRef idx="1">
+                          <a:schemeClr val="dk1"/>
+                        </a:fillRef>
+                        <a:effectRef idx="0">
+                          <a:schemeClr val="dk1"/>
+                        </a:effectRef>
+                        <a:fontRef idx="minor">
+                          <a:schemeClr val="lt1"/>
+                        </a:fontRef>
+                      </wps:style>
+                      <wps:bodyPr rot="0" spcFirstLastPara="0" vertOverflow="overflow" horzOverflow="overflow" vert="horz" wrap="square" lIns="91440" tIns="45720" rIns="91440" bIns="45720" numCol="1" spcCol="0" rtlCol="0" fromWordArt="0" anchor="ctr" anchorCtr="0" forceAA="0" compatLnSpc="1">
+                        <a:prstTxWarp prst="textNoShape">
+                          <a:avLst/>
+                        </a:prstTxWarp>
+                        <a:noAutofit/>
+                      </wps:bodyPr>
+                    </wps:wsp>
+                  </a:graphicData>
+                </a:graphic>
+                <wp14:sizeRelH relativeFrom="margin">
+                  <wp14:pctWidth>0</wp14:pctWidth>
+                </wp14:sizeRelH>
+                <wp14:sizeRelV relativeFrom="margin">
+                  <wp14:pctHeight>0</wp14:pctHeight>
+                </wp14:sizeRelV>
+              </wp:anchor>
+            </w:drawing>
+          </mc:Choice>
+          <mc:Fallback>
+            <w:pict>
+              <v:shapetype w14:anchorId="24399DB4" id="_x0000_t109" coordsize="21600,21600" o:spt="109" path="m,l,21600r21600,l21600,xe">
+                <v:stroke joinstyle="miter"/>
+                <v:path gradientshapeok="t" o:connecttype="rect"/>
+              </v:shapetype>
+              <v:shape id="Process 6" o:spid="_x0000_s1026" type="#_x0000_t109" style="position:absolute;margin-left:212.9pt;margin-top:86.4pt;width:30.1pt;height:82.65pt;rotation:-329658fd;z-index:251665408;visibility:visible;mso-wrap-style:square;mso-width-percent:0;mso-height-percent:0;mso-wrap-distance-left:9pt;mso-wrap-distance-top:0;mso-wrap-distance-right:9pt;mso-wrap-distance-bottom:0;mso-position-horizontal:absolute;mso-position-horizontal-relative:text;mso-position-vertical:absolute;mso-position-vertical-relative:text;mso-width-percent:0;mso-height-percent:0;mso-width-relative:margin;mso-height-relative:margin;v-text-anchor:middle" o:gfxdata="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" filled="f" strokecolor="red" strokeweight="1pt"/>
+            </w:pict>
+          </mc:Fallback>
+        </mc:AlternateContent>
+      </w:r>
+      <w:r>
+        <w:rPr>
+          <w:noProof/>
+        </w:rPr>
+        <mc:AlternateContent>
+          <mc:Choice Requires="wps">
+            <w:drawing>
+              <wp:anchor distT="0" distB="0" distL="114300" distR="114300" simplePos="0" relativeHeight="251685888" behindDoc="0" locked="0" layoutInCell="1" allowOverlap="1" wp14:anchorId="39B2628B" wp14:editId="15096950">
+                <wp:simplePos x="0" y="0"/>
+                <wp:positionH relativeFrom="column">
+                  <wp:posOffset>2802826</wp:posOffset>
+                </wp:positionH>
+                <wp:positionV relativeFrom="paragraph">
+                  <wp:posOffset>3008566</wp:posOffset>
+                </wp:positionV>
+                <wp:extent cx="288725" cy="279918"/>
+                <wp:effectExtent l="0" t="0" r="16510" b="12700"/>
+                <wp:wrapNone/>
+                <wp:docPr id="17" name="Connector 17"/>
+                <wp:cNvGraphicFramePr/>
+                <a:graphic xmlns:a="http://schemas.openxmlformats.org/drawingml/2006/main">
+                  <a:graphicData uri="http://schemas.microsoft.com/office/word/2010/wordprocessingShape">
+                    <wps:wsp>
+                      <wps:cNvSpPr/>
+                      <wps:spPr>
+                        <a:xfrm>
+                          <a:off x="0" y="0"/>
+                          <a:ext cx="288725" cy="279918"/>
+                        </a:xfrm>
+                        <a:prstGeom prst="flowChartConnector">
+                          <a:avLst/>
+                        </a:prstGeom>
+                        <a:noFill/>
+                        <a:ln>
+                          <a:solidFill>
+                            <a:srgbClr val="FF0000"/>
+                          </a:solidFill>
+                        </a:ln>
+                      </wps:spPr>
+                      <wps:style>
+                        <a:lnRef idx="2">
+                          <a:schemeClr val="accent1">
+                            <a:shade val="50000"/>
+                          </a:schemeClr>
+                        </a:lnRef>
+                        <a:fillRef idx="1">
+                          <a:schemeClr val="accent1"/>
+                        </a:fillRef>
+                        <a:effectRef idx="0">
+                          <a:schemeClr val="accent1"/>
+                        </a:effectRef>
+                        <a:fontRef idx="minor">
+                          <a:schemeClr val="lt1"/>
+                        </a:fontRef>
+                      </wps:style>
+                      <wps:bodyPr rot="0" spcFirstLastPara="0" vertOverflow="overflow" horzOverflow="overflow" vert="horz" wrap="square" lIns="91440" tIns="45720" rIns="91440" bIns="45720" numCol="1" spcCol="0" rtlCol="0" fromWordArt="0" anchor="ctr" anchorCtr="0" forceAA="0" compatLnSpc="1">
+                        <a:prstTxWarp prst="textNoShape">
+                          <a:avLst/>
+                        </a:prstTxWarp>
+                        <a:noAutofit/>
+                      </wps:bodyPr>
+                    </wps:wsp>
+                  </a:graphicData>
+                </a:graphic>
+              </wp:anchor>
+            </w:drawing>
+          </mc:Choice>
+          <mc:Fallback>
+            <w:pict>
+              <v:shapetype w14:anchorId="0A3E12EE" id="_x0000_t120" coordsize="21600,21600" o:spt="120" path="m10800,qx,10800,10800,21600,21600,10800,10800,xe">
+                <v:path gradientshapeok="t" o:connecttype="custom" o:connectlocs="10800,0;3163,3163;0,10800;3163,18437;10800,21600;18437,18437;21600,10800;18437,3163" textboxrect="3163,3163,18437,18437"/>
+              </v:shapetype>
+              <v:shape id="Connector 17" o:spid="_x0000_s1026" type="#_x0000_t120" style="position:absolute;margin-left:220.7pt;margin-top:236.9pt;width:22.75pt;height:22.05pt;z-index:251685888;visibility:visible;mso-wrap-style:square;mso-wrap-distance-left:9pt;mso-wrap-distance-top:0;mso-wrap-distance-right:9pt;mso-wrap-distance-bottom:0;mso-position-horizontal:absolute;mso-position-horizontal-relative:text;mso-position-vertical:absolute;mso-position-vertical-relative:text;v-text-anchor:middle" o:gfxdata="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" filled="f" strokecolor="red" strokeweight="1pt">
+                <v:stroke joinstyle="miter"/>
+              </v:shape>
+            </w:pict>
+          </mc:Fallback>
+        </mc:AlternateContent>
+      </w:r>
+      <w:r>
+        <w:rPr>
+          <w:noProof/>
+        </w:rPr>
+        <mc:AlternateContent>
+          <mc:Choice Requires="wps">
+            <w:drawing>
+              <wp:anchor distT="0" distB="0" distL="114300" distR="114300" simplePos="0" relativeHeight="251683840" behindDoc="0" locked="0" layoutInCell="1" allowOverlap="1" wp14:anchorId="66722AE8" wp14:editId="55E33EA2">
+                <wp:simplePos x="0" y="0"/>
+                <wp:positionH relativeFrom="column">
+                  <wp:posOffset>3091631</wp:posOffset>
+                </wp:positionH>
+                <wp:positionV relativeFrom="paragraph">
+                  <wp:posOffset>2726211</wp:posOffset>
+                </wp:positionV>
+                <wp:extent cx="288725" cy="279918"/>
+                <wp:effectExtent l="0" t="0" r="16510" b="12700"/>
+                <wp:wrapNone/>
+                <wp:docPr id="16" name="Connector 16"/>
+                <wp:cNvGraphicFramePr/>
+                <a:graphic xmlns:a="http://schemas.openxmlformats.org/drawingml/2006/main">
+                  <a:graphicData uri="http://schemas.microsoft.com/office/word/2010/wordprocessingShape">
+                    <wps:wsp>
+                      <wps:cNvSpPr/>
+                      <wps:spPr>
+                        <a:xfrm>
+                          <a:off x="0" y="0"/>
+                          <a:ext cx="288725" cy="279918"/>
+                        </a:xfrm>
+                        <a:prstGeom prst="flowChartConnector">
+                          <a:avLst/>
+                        </a:prstGeom>
+                        <a:noFill/>
+                        <a:ln>
+                          <a:solidFill>
+                            <a:srgbClr val="FF0000"/>
+                          </a:solidFill>
+                        </a:ln>
+                      </wps:spPr>
+                      <wps:style>
+                        <a:lnRef idx="2">
+                          <a:schemeClr val="accent1">
+                            <a:shade val="50000"/>
+                          </a:schemeClr>
+                        </a:lnRef>
+                        <a:fillRef idx="1">
+                          <a:schemeClr val="accent1"/>
+                        </a:fillRef>
+                        <a:effectRef idx="0">
+                          <a:schemeClr val="accent1"/>
+                        </a:effectRef>
+                        <a:fontRef idx="minor">
+                          <a:schemeClr val="lt1"/>
+                        </a:fontRef>
+                      </wps:style>
+                      <wps:bodyPr rot="0" spcFirstLastPara="0" vertOverflow="overflow" horzOverflow="overflow" vert="horz" wrap="square" lIns="91440" tIns="45720" rIns="91440" bIns="45720" numCol="1" spcCol="0" rtlCol="0" fromWordArt="0" anchor="ctr" anchorCtr="0" forceAA="0" compatLnSpc="1">
+                        <a:prstTxWarp prst="textNoShape">
+                          <a:avLst/>
+                        </a:prstTxWarp>
+                        <a:noAutofit/>
+                      </wps:bodyPr>
+                    </wps:wsp>
+                  </a:graphicData>
+                </a:graphic>
+              </wp:anchor>
+            </w:drawing>
+          </mc:Choice>
+          <mc:Fallback>
+            <w:pict>
+              <v:shape w14:anchorId="15EFEF94" id="Connector 16" o:spid="_x0000_s1026" type="#_x0000_t120" style="position:absolute;margin-left:243.45pt;margin-top:214.65pt;width:22.75pt;height:22.05pt;z-index:251683840;visibility:visible;mso-wrap-style:square;mso-wrap-distance-left:9pt;mso-wrap-distance-top:0;mso-wrap-distance-right:9pt;mso-wrap-distance-bottom:0;mso-position-horizontal:absolute;mso-position-horizontal-relative:text;mso-position-vertical:absolute;mso-position-vertical-relative:text;v-text-anchor:middle" o:gfxdata="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" filled="f" strokecolor="red" strokeweight="1pt">
+                <v:stroke joinstyle="miter"/>
+              </v:shape>
+            </w:pict>
+          </mc:Fallback>
+        </mc:AlternateContent>
+      </w:r>
+      <w:r>
+        <w:rPr>
+          <w:noProof/>
+        </w:rPr>
+        <mc:AlternateContent>
+          <mc:Choice Requires="wps">
+            <w:drawing>
+              <wp:anchor distT="0" distB="0" distL="114300" distR="114300" simplePos="0" relativeHeight="251682816" behindDoc="0" locked="0" layoutInCell="1" allowOverlap="1" wp14:anchorId="562682DB" wp14:editId="13019EAC">
+                <wp:simplePos x="0" y="0"/>
+                <wp:positionH relativeFrom="column">
+                  <wp:posOffset>2813685</wp:posOffset>
+                </wp:positionH>
+                <wp:positionV relativeFrom="paragraph">
+                  <wp:posOffset>3749040</wp:posOffset>
+                </wp:positionV>
+                <wp:extent cx="577898" cy="552860"/>
+                <wp:effectExtent l="12700" t="63500" r="69850" b="19050"/>
+                <wp:wrapNone/>
+                <wp:docPr id="15" name="Delay 15"/>
+                <wp:cNvGraphicFramePr/>
+                <a:graphic xmlns:a="http://schemas.openxmlformats.org/drawingml/2006/main">
+                  <a:graphicData uri="http://schemas.microsoft.com/office/word/2010/wordprocessingShape">
+                    <wps:wsp>
+                      <wps:cNvSpPr/>
+                      <wps:spPr>
+                        <a:xfrm rot="10054138">
+                          <a:off x="0" y="0"/>
+                          <a:ext cx="577898" cy="552860"/>
+                        </a:xfrm>
+                        <a:prstGeom prst="flowChartDelay">
+                          <a:avLst/>
+                        </a:prstGeom>
+                        <a:noFill/>
+                        <a:ln>
+                          <a:solidFill>
+                            <a:srgbClr val="FF0000"/>
+                          </a:solidFill>
+                        </a:ln>
+                      </wps:spPr>
+                      <wps:style>
+                        <a:lnRef idx="2">
+                          <a:schemeClr val="accent1">
+                            <a:shade val="50000"/>
+                          </a:schemeClr>
+                        </a:lnRef>
+                        <a:fillRef idx="1">
+                          <a:schemeClr val="accent1"/>
+                        </a:fillRef>
+                        <a:effectRef idx="0">
+                          <a:schemeClr val="accent1"/>
+                        </a:effectRef>
+                        <a:fontRef idx="minor">
+                          <a:schemeClr val="lt1"/>
+                        </a:fontRef>
+                      </wps:style>
+                      <wps:bodyPr rot="0" spcFirstLastPara="0" vertOverflow="overflow" horzOverflow="overflow" vert="horz" wrap="square" lIns="91440" tIns="45720" rIns="91440" bIns="45720" numCol="1" spcCol="0" rtlCol="0" fromWordArt="0" anchor="ctr" anchorCtr="0" forceAA="0" compatLnSpc="1">
+                        <a:prstTxWarp prst="textNoShape">
+                          <a:avLst/>
+                        </a:prstTxWarp>
+                        <a:noAutofit/>
+                      </wps:bodyPr>
+                    </wps:wsp>
+                  </a:graphicData>
+                </a:graphic>
+                <wp14:sizeRelH relativeFrom="margin">
+                  <wp14:pctWidth>0</wp14:pctWidth>
+                </wp14:sizeRelH>
+                <wp14:sizeRelV relativeFrom="margin">
+                  <wp14:pctHeight>0</wp14:pctHeight>
+                </wp14:sizeRelV>
+              </wp:anchor>
+            </w:drawing>
+          </mc:Choice>
+          <mc:Fallback>
+            <w:pict>
+              <v:shapetype w14:anchorId="56FCE593" id="_x0000_t135" coordsize="21600,21600" o:spt="135" path="m10800,qx21600,10800,10800,21600l,21600,,xe">
+                <v:stroke joinstyle="miter"/>
+                <v:path gradientshapeok="t" o:connecttype="rect" textboxrect="0,3163,18437,18437"/>
+              </v:shapetype>
+              <v:shape id="Delay 15" o:spid="_x0000_s1026" type="#_x0000_t135" style="position:absolute;margin-left:221.55pt;margin-top:295.2pt;width:45.5pt;height:43.55pt;rotation:10981800fd;z-index:251682816;visibility:visible;mso-wrap-style:square;mso-width-percent:0;mso-height-percent:0;mso-wrap-distance-left:9pt;mso-wrap-distance-top:0;mso-wrap-distance-right:9pt;mso-wrap-distance-bottom:0;mso-position-horizontal:absolute;mso-position-horizontal-relative:text;mso-position-vertical:absolute;mso-position-vertical-relative:text;mso-width-percent:0;mso-height-percent:0;mso-width-relative:margin;mso-height-relative:margin;v-text-anchor:middle" o:gfxdata="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" filled="f" strokecolor="red" strokeweight="1pt"/>
+            </w:pict>
+          </mc:Fallback>
+        </mc:AlternateContent>
+      </w:r>
+      <w:r>
+        <w:rPr>
+          <w:noProof/>
+        </w:rPr>
+        <mc:AlternateContent>
+          <mc:Choice Requires="wps">
+            <w:drawing>
+              <wp:anchor distT="0" distB="0" distL="114300" distR="114300" simplePos="0" relativeHeight="251680768" behindDoc="0" locked="0" layoutInCell="1" allowOverlap="1" wp14:anchorId="65BCC05D" wp14:editId="0039B0AA">
+                <wp:simplePos x="0" y="0"/>
+                <wp:positionH relativeFrom="column">
+                  <wp:posOffset>3434265</wp:posOffset>
+                </wp:positionH>
+                <wp:positionV relativeFrom="paragraph">
+                  <wp:posOffset>3588385</wp:posOffset>
+                </wp:positionV>
+                <wp:extent cx="556802" cy="562383"/>
+                <wp:effectExtent l="63500" t="12700" r="15240" b="60325"/>
+                <wp:wrapNone/>
+                <wp:docPr id="14" name="Delay 14"/>
+                <wp:cNvGraphicFramePr/>
+                <a:graphic xmlns:a="http://schemas.openxmlformats.org/drawingml/2006/main">
+                  <a:graphicData uri="http://schemas.microsoft.com/office/word/2010/wordprocessingShape">
+                    <wps:wsp>
+                      <wps:cNvSpPr/>
+                      <wps:spPr>
+                        <a:xfrm rot="20887405">
+                          <a:off x="0" y="0"/>
+                          <a:ext cx="556802" cy="562383"/>
+                        </a:xfrm>
+                        <a:prstGeom prst="flowChartDelay">
+                          <a:avLst/>
+                        </a:prstGeom>
+                        <a:noFill/>
+                        <a:ln>
+                          <a:solidFill>
+                            <a:srgbClr val="FF0000"/>
+                          </a:solidFill>
+                        </a:ln>
+                      </wps:spPr>
+                      <wps:style>
+                        <a:lnRef idx="2">
+                          <a:schemeClr val="accent1">
+                            <a:shade val="50000"/>
+                          </a:schemeClr>
+                        </a:lnRef>
+                        <a:fillRef idx="1">
+                          <a:schemeClr val="accent1"/>
+                        </a:fillRef>
+                        <a:effectRef idx="0">
+                          <a:schemeClr val="accent1"/>
+                        </a:effectRef>
+                        <a:fontRef idx="minor">
+                          <a:schemeClr val="lt1"/>
+                        </a:fontRef>
+                      </wps:style>
+                      <wps:bodyPr rot="0" spcFirstLastPara="0" vertOverflow="overflow" horzOverflow="overflow" vert="horz" wrap="square" lIns="91440" tIns="45720" rIns="91440" bIns="45720" numCol="1" spcCol="0" rtlCol="0" fromWordArt="0" anchor="ctr" anchorCtr="0" forceAA="0" compatLnSpc="1">
+                        <a:prstTxWarp prst="textNoShape">
+                          <a:avLst/>
+                        </a:prstTxWarp>
+                        <a:noAutofit/>
+                      </wps:bodyPr>
+                    </wps:wsp>
+                  </a:graphicData>
+                </a:graphic>
+                <wp14:sizeRelH relativeFrom="margin">
+                  <wp14:pctWidth>0</wp14:pctWidth>
+                </wp14:sizeRelH>
+                <wp14:sizeRelV relativeFrom="margin">
+                  <wp14:pctHeight>0</wp14:pctHeight>
+                </wp14:sizeRelV>
+              </wp:anchor>
+            </w:drawing>
+          </mc:Choice>
+          <mc:Fallback>
+            <w:pict>
+              <v:shape w14:anchorId="0A0D4EE0" id="Delay 14" o:spid="_x0000_s1026" type="#_x0000_t135" style="position:absolute;margin-left:270.4pt;margin-top:282.55pt;width:43.85pt;height:44.3pt;rotation:-778344fd;z-index:251680768;visibility:visible;mso-wrap-style:square;mso-width-percent:0;mso-height-percent:0;mso-wrap-distance-left:9pt;mso-wrap-distance-top:0;mso-wrap-distance-right:9pt;mso-wrap-distance-bottom:0;mso-position-horizontal:absolute;mso-position-horizontal-relative:text;mso-position-vertical:absolute;mso-position-vertical-relative:text;mso-width-percent:0;mso-height-percent:0;mso-width-relative:margin;mso-height-relative:margin;v-text-anchor:middle" o:gfxdata="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" filled="f" strokecolor="red" strokeweight="1pt"/>
+            </w:pict>
+          </mc:Fallback>
+        </mc:AlternateContent>
+      </w:r>
+      <w:r>
+        <w:rPr>
+          <w:noProof/>
+        </w:rPr>
+        <mc:AlternateContent>
+          <mc:Choice Requires="wps">
+            <w:drawing>
+              <wp:anchor distT="0" distB="0" distL="114300" distR="114300" simplePos="0" relativeHeight="251679744" behindDoc="0" locked="0" layoutInCell="1" allowOverlap="1" wp14:anchorId="2738AB98" wp14:editId="6923AC79">
+                <wp:simplePos x="0" y="0"/>
+                <wp:positionH relativeFrom="column">
+                  <wp:posOffset>3928119</wp:posOffset>
+                </wp:positionH>
+                <wp:positionV relativeFrom="paragraph">
+                  <wp:posOffset>355970</wp:posOffset>
+                </wp:positionV>
+                <wp:extent cx="1232019" cy="1330782"/>
+                <wp:effectExtent l="101600" t="88900" r="101600" b="92075"/>
+                <wp:wrapNone/>
+                <wp:docPr id="13" name="Process 13"/>
+                <wp:cNvGraphicFramePr/>
+                <a:graphic xmlns:a="http://schemas.openxmlformats.org/drawingml/2006/main">
+                  <a:graphicData uri="http://schemas.microsoft.com/office/word/2010/wordprocessingShape">
+                    <wps:wsp>
+                      <wps:cNvSpPr/>
+                      <wps:spPr>
+                        <a:xfrm rot="21113327">
+                          <a:off x="0" y="0"/>
+                          <a:ext cx="1232019" cy="1330782"/>
+                        </a:xfrm>
+                        <a:prstGeom prst="flowChartProcess">
+                          <a:avLst/>
+                        </a:prstGeom>
+                        <a:noFill/>
+                        <a:ln>
+                          <a:solidFill>
+                            <a:srgbClr val="FF0000"/>
+                          </a:solidFill>
+                        </a:ln>
+                      </wps:spPr>
+                      <wps:style>
+                        <a:lnRef idx="2">
+                          <a:schemeClr val="dk1">
+                            <a:shade val="50000"/>
+                          </a:schemeClr>
+                        </a:lnRef>
+                        <a:fillRef idx="1">
+                          <a:schemeClr val="dk1"/>
+                        </a:fillRef>
+                        <a:effectRef idx="0">
+                          <a:schemeClr val="dk1"/>
+                        </a:effectRef>
+                        <a:fontRef idx="minor">
+                          <a:schemeClr val="lt1"/>
+                        </a:fontRef>
+                      </wps:style>
+                      <wps:bodyPr rot="0" spcFirstLastPara="0" vertOverflow="overflow" horzOverflow="overflow" vert="horz" wrap="square" lIns="91440" tIns="45720" rIns="91440" bIns="45720" numCol="1" spcCol="0" rtlCol="0" fromWordArt="0" anchor="ctr" anchorCtr="0" forceAA="0" compatLnSpc="1">
+                        <a:prstTxWarp prst="textNoShape">
+                          <a:avLst/>
+                        </a:prstTxWarp>
+                        <a:noAutofit/>
+                      </wps:bodyPr>
+                    </wps:wsp>
+                  </a:graphicData>
+                </a:graphic>
+                <wp14:sizeRelH relativeFrom="margin">
+                  <wp14:pctWidth>0</wp14:pctWidth>
+                </wp14:sizeRelH>
+                <wp14:sizeRelV relativeFrom="margin">
+                  <wp14:pctHeight>0</wp14:pctHeight>
+                </wp14:sizeRelV>
+              </wp:anchor>
+            </w:drawing>
+          </mc:Choice>
+          <mc:Fallback>
+            <w:pict>
+              <v:shape w14:anchorId="2D541ECF" id="Process 13" o:spid="_x0000_s1026" type="#_x0000_t109" style="position:absolute;margin-left:309.3pt;margin-top:28.05pt;width:97pt;height:104.8pt;rotation:-531577fd;z-index:251679744;visibility:visible;mso-wrap-style:square;mso-width-percent:0;mso-height-percent:0;mso-wrap-distance-left:9pt;mso-wrap-distance-top:0;mso-wrap-distance-right:9pt;mso-wrap-distance-bottom:0;mso-position-horizontal:absolute;mso-position-horizontal-relative:text;mso-position-vertical:absolute;mso-position-vertical-relative:text;mso-width-percent:0;mso-height-percent:0;mso-width-relative:margin;mso-height-relative:margin;v-text-anchor:middle" o:gfxdata="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" filled="f" strokecolor="red" strokeweight="1pt"/>
+            </w:pict>
+          </mc:Fallback>
+        </mc:AlternateContent>
+      </w:r>
+      <w:r>
+        <w:rPr>
+          <w:noProof/>
+        </w:rPr>
+        <mc:AlternateContent>
+          <mc:Choice Requires="wps">
+            <w:drawing>
+              <wp:anchor distT="0" distB="0" distL="114300" distR="114300" simplePos="0" relativeHeight="251677696" behindDoc="0" locked="0" layoutInCell="1" allowOverlap="1" wp14:anchorId="7D374CA6" wp14:editId="5B224969">
+                <wp:simplePos x="0" y="0"/>
+                <wp:positionH relativeFrom="column">
+                  <wp:posOffset>2834871</wp:posOffset>
+                </wp:positionH>
+                <wp:positionV relativeFrom="paragraph">
+                  <wp:posOffset>2219387</wp:posOffset>
+                </wp:positionV>
+                <wp:extent cx="249158" cy="152153"/>
+                <wp:effectExtent l="25400" t="25400" r="17780" b="26035"/>
+                <wp:wrapNone/>
+                <wp:docPr id="12" name="Process 12"/>
+                <wp:cNvGraphicFramePr/>
+                <a:graphic xmlns:a="http://schemas.openxmlformats.org/drawingml/2006/main">
+                  <a:graphicData uri="http://schemas.microsoft.com/office/word/2010/wordprocessingShape">
+                    <wps:wsp>
+                      <wps:cNvSpPr/>
+                      <wps:spPr>
+                        <a:xfrm rot="21152517">
+                          <a:off x="0" y="0"/>
+                          <a:ext cx="249158" cy="152153"/>
+                        </a:xfrm>
+                        <a:prstGeom prst="flowChartProcess">
+                          <a:avLst/>
+                        </a:prstGeom>
+                        <a:noFill/>
+                        <a:ln>
+                          <a:solidFill>
+                            <a:srgbClr val="FF0000"/>
+                          </a:solidFill>
+                        </a:ln>
+                      </wps:spPr>
+                      <wps:style>
+                        <a:lnRef idx="2">
+                          <a:schemeClr val="dk1">
+                            <a:shade val="50000"/>
+                          </a:schemeClr>
+                        </a:lnRef>
+                        <a:fillRef idx="1">
+                          <a:schemeClr val="dk1"/>
+                        </a:fillRef>
+                        <a:effectRef idx="0">
+                          <a:schemeClr val="dk1"/>
+                        </a:effectRef>
+                        <a:fontRef idx="minor">
+                          <a:schemeClr val="lt1"/>
+                        </a:fontRef>
+                      </wps:style>
+                      <wps:bodyPr rot="0" spcFirstLastPara="0" vertOverflow="overflow" horzOverflow="overflow" vert="horz" wrap="square" lIns="91440" tIns="45720" rIns="91440" bIns="45720" numCol="1" spcCol="0" rtlCol="0" fromWordArt="0" anchor="ctr" anchorCtr="0" forceAA="0" compatLnSpc="1">
+                        <a:prstTxWarp prst="textNoShape">
+                          <a:avLst/>
+                        </a:prstTxWarp>
+                        <a:noAutofit/>
+                      </wps:bodyPr>
+                    </wps:wsp>
+                  </a:graphicData>
+                </a:graphic>
+                <wp14:sizeRelH relativeFrom="margin">
+                  <wp14:pctWidth>0</wp14:pctWidth>
+                </wp14:sizeRelH>
+                <wp14:sizeRelV relativeFrom="margin">
+                  <wp14:pctHeight>0</wp14:pctHeight>
+                </wp14:sizeRelV>
+              </wp:anchor>
+            </w:drawing>
+          </mc:Choice>
+          <mc:Fallback>
+            <w:pict>
+              <v:shape w14:anchorId="7664CDFF" id="Process 12" o:spid="_x0000_s1026" type="#_x0000_t109" style="position:absolute;margin-left:223.2pt;margin-top:174.75pt;width:19.6pt;height:12pt;rotation:-488771fd;z-index:251677696;visibility:visible;mso-wrap-style:square;mso-width-percent:0;mso-height-percent:0;mso-wrap-distance-left:9pt;mso-wrap-distance-top:0;mso-wrap-distance-right:9pt;mso-wrap-distance-bottom:0;mso-position-horizontal:absolute;mso-position-horizontal-relative:text;mso-position-vertical:absolute;mso-position-vertical-relative:text;mso-width-percent:0;mso-height-percent:0;mso-width-relative:margin;mso-height-relative:margin;v-text-anchor:middle" o:gfxdata="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" filled="f" strokecolor="red" strokeweight="1pt"/>
+            </w:pict>
+          </mc:Fallback>
+        </mc:AlternateContent>
+      </w:r>
+      <w:r>
+        <w:rPr>
+          <w:noProof/>
+        </w:rPr>
+        <mc:AlternateContent>
+          <mc:Choice Requires="wps">
+            <w:drawing>
+              <wp:anchor distT="0" distB="0" distL="114300" distR="114300" simplePos="0" relativeHeight="251675648" behindDoc="0" locked="0" layoutInCell="1" allowOverlap="1" wp14:anchorId="3B0F4C5D" wp14:editId="331A03D2">
+                <wp:simplePos x="0" y="0"/>
+                <wp:positionH relativeFrom="column">
+                  <wp:posOffset>3193066</wp:posOffset>
+                </wp:positionH>
+                <wp:positionV relativeFrom="paragraph">
+                  <wp:posOffset>2176800</wp:posOffset>
+                </wp:positionV>
+                <wp:extent cx="184292" cy="173858"/>
+                <wp:effectExtent l="25400" t="25400" r="19050" b="17145"/>
+                <wp:wrapNone/>
+                <wp:docPr id="11" name="Process 11"/>
+                <wp:cNvGraphicFramePr/>
+                <a:graphic xmlns:a="http://schemas.openxmlformats.org/drawingml/2006/main">
+                  <a:graphicData uri="http://schemas.microsoft.com/office/word/2010/wordprocessingShape">
+                    <wps:wsp>
+                      <wps:cNvSpPr/>
+                      <wps:spPr>
+                        <a:xfrm rot="21276924">
+                          <a:off x="0" y="0"/>
+                          <a:ext cx="184292" cy="173858"/>
+                        </a:xfrm>
+                        <a:prstGeom prst="flowChartProcess">
+                          <a:avLst/>
+                        </a:prstGeom>
+                        <a:noFill/>
+                        <a:ln>
+                          <a:solidFill>
+                            <a:srgbClr val="FF0000"/>
+                          </a:solidFill>
+                        </a:ln>
+                      </wps:spPr>
+                      <wps:style>
+                        <a:lnRef idx="2">
+                          <a:schemeClr val="dk1">
+                            <a:shade val="50000"/>
+                          </a:schemeClr>
+                        </a:lnRef>
+                        <a:fillRef idx="1">
+                          <a:schemeClr val="dk1"/>
+                        </a:fillRef>
+                        <a:effectRef idx="0">
+                          <a:schemeClr val="dk1"/>
+                        </a:effectRef>
+                        <a:fontRef idx="minor">
+                          <a:schemeClr val="lt1"/>
+                        </a:fontRef>
+                      </wps:style>
+                      <wps:bodyPr rot="0" spcFirstLastPara="0" vertOverflow="overflow" horzOverflow="overflow" vert="horz" wrap="square" lIns="91440" tIns="45720" rIns="91440" bIns="45720" numCol="1" spcCol="0" rtlCol="0" fromWordArt="0" anchor="ctr" anchorCtr="0" forceAA="0" compatLnSpc="1">
+                        <a:prstTxWarp prst="textNoShape">
+                          <a:avLst/>
+                        </a:prstTxWarp>
+                        <a:noAutofit/>
+                      </wps:bodyPr>
+                    </wps:wsp>
+                  </a:graphicData>
+                </a:graphic>
+                <wp14:sizeRelH relativeFrom="margin">
+                  <wp14:pctWidth>0</wp14:pctWidth>
+                </wp14:sizeRelH>
+                <wp14:sizeRelV relativeFrom="margin">
+                  <wp14:pctHeight>0</wp14:pctHeight>
+                </wp14:sizeRelV>
+              </wp:anchor>
+            </w:drawing>
+          </mc:Choice>
+          <mc:Fallback>
+            <w:pict>
+              <v:shape w14:anchorId="3897E325" id="Process 11" o:spid="_x0000_s1026" type="#_x0000_t109" style="position:absolute;margin-left:251.4pt;margin-top:171.4pt;width:14.5pt;height:13.7pt;rotation:-352885fd;z-index:251675648;visibility:visible;mso-wrap-style:square;mso-width-percent:0;mso-height-percent:0;mso-wrap-distance-left:9pt;mso-wrap-distance-top:0;mso-wrap-distance-right:9pt;mso-wrap-distance-bottom:0;mso-position-horizontal:absolute;mso-position-horizontal-relative:text;mso-position-vertical:absolute;mso-position-vertical-relative:text;mso-width-percent:0;mso-height-percent:0;mso-width-relative:margin;mso-height-relative:margin;v-text-anchor:middle" o:gfxdata="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" filled="f" strokecolor="red" strokeweight="1pt"/>
+            </w:pict>
+          </mc:Fallback>
+        </mc:AlternateContent>
+      </w:r>
+      <w:r>
+        <w:rPr>
+          <w:noProof/>
+        </w:rPr>
+        <mc:AlternateContent>
+          <mc:Choice Requires="wps">
+            <w:drawing>
+              <wp:anchor distT="0" distB="0" distL="114300" distR="114300" simplePos="0" relativeHeight="251673600" behindDoc="0" locked="0" layoutInCell="1" allowOverlap="1" wp14:anchorId="73B8F39A" wp14:editId="3E632F86">
+                <wp:simplePos x="0" y="0"/>
+                <wp:positionH relativeFrom="column">
+                  <wp:posOffset>559594</wp:posOffset>
+                </wp:positionH>
+                <wp:positionV relativeFrom="paragraph">
+                  <wp:posOffset>2447556</wp:posOffset>
+                </wp:positionV>
+                <wp:extent cx="2081063" cy="2988315"/>
+                <wp:effectExtent l="139700" t="88900" r="128905" b="97790"/>
+                <wp:wrapNone/>
+                <wp:docPr id="10" name="Process 10"/>
+                <wp:cNvGraphicFramePr/>
+                <a:graphic xmlns:a="http://schemas.openxmlformats.org/drawingml/2006/main">
+                  <a:graphicData uri="http://schemas.microsoft.com/office/word/2010/wordprocessingShape">
+                    <wps:wsp>
+                      <wps:cNvSpPr/>
+                      <wps:spPr>
+                        <a:xfrm rot="21312792">
+                          <a:off x="0" y="0"/>
+                          <a:ext cx="2081063" cy="2988315"/>
+                        </a:xfrm>
+                        <a:prstGeom prst="flowChartProcess">
+                          <a:avLst/>
+                        </a:prstGeom>
+                        <a:noFill/>
+                        <a:ln>
+                          <a:solidFill>
+                            <a:srgbClr val="FF0000"/>
+                          </a:solidFill>
+                        </a:ln>
+                      </wps:spPr>
+                      <wps:style>
+                        <a:lnRef idx="2">
+                          <a:schemeClr val="dk1">
+                            <a:shade val="50000"/>
+                          </a:schemeClr>
+                        </a:lnRef>
+                        <a:fillRef idx="1">
+                          <a:schemeClr val="dk1"/>
+                        </a:fillRef>
+                        <a:effectRef idx="0">
+                          <a:schemeClr val="dk1"/>
+                        </a:effectRef>
+                        <a:fontRef idx="minor">
+                          <a:schemeClr val="lt1"/>
+                        </a:fontRef>
+                      </wps:style>
+                      <wps:bodyPr rot="0" spcFirstLastPara="0" vertOverflow="overflow" horzOverflow="overflow" vert="horz" wrap="square" lIns="91440" tIns="45720" rIns="91440" bIns="45720" numCol="1" spcCol="0" rtlCol="0" fromWordArt="0" anchor="ctr" anchorCtr="0" forceAA="0" compatLnSpc="1">
+                        <a:prstTxWarp prst="textNoShape">
+                          <a:avLst/>
+                        </a:prstTxWarp>
+                        <a:noAutofit/>
+                      </wps:bodyPr>
+                    </wps:wsp>
+                  </a:graphicData>
+                </a:graphic>
+                <wp14:sizeRelH relativeFrom="margin">
+                  <wp14:pctWidth>0</wp14:pctWidth>
+                </wp14:sizeRelH>
+                <wp14:sizeRelV relativeFrom="margin">
+                  <wp14:pctHeight>0</wp14:pctHeight>
+                </wp14:sizeRelV>
+              </wp:anchor>
+            </w:drawing>
+          </mc:Choice>
+          <mc:Fallback>
+            <w:pict>
+              <v:shape w14:anchorId="1EEC4DAF" id="Process 10" o:spid="_x0000_s1026" type="#_x0000_t109" style="position:absolute;margin-left:44.05pt;margin-top:192.7pt;width:163.85pt;height:235.3pt;rotation:-313708fd;z-index:251673600;visibility:visible;mso-wrap-style:square;mso-width-percent:0;mso-height-percent:0;mso-wrap-distance-left:9pt;mso-wrap-distance-top:0;mso-wrap-distance-right:9pt;mso-wrap-distance-bottom:0;mso-position-horizontal:absolute;mso-position-horizontal-relative:text;mso-position-vertical:absolute;mso-position-vertical-relative:text;mso-width-percent:0;mso-height-percent:0;mso-width-relative:margin;mso-height-relative:margin;v-text-anchor:middle" o:gfxdata="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" filled="f" strokecolor="red" strokeweight="1pt"/>
+            </w:pict>
+          </mc:Fallback>
+        </mc:AlternateContent>
+      </w:r>
+      <w:r>
+        <w:rPr>
+          <w:noProof/>
+        </w:rPr>
+        <mc:AlternateContent>
+          <mc:Choice Requires="wps">
+            <w:drawing>
+              <wp:anchor distT="0" distB="0" distL="114300" distR="114300" simplePos="0" relativeHeight="251671552" behindDoc="0" locked="0" layoutInCell="1" allowOverlap="1" wp14:anchorId="4CDE86FB" wp14:editId="3F53A16D">
+                <wp:simplePos x="0" y="0"/>
+                <wp:positionH relativeFrom="column">
+                  <wp:posOffset>528317</wp:posOffset>
+                </wp:positionH>
+                <wp:positionV relativeFrom="paragraph">
+                  <wp:posOffset>837957</wp:posOffset>
+                </wp:positionV>
+                <wp:extent cx="1103661" cy="1457320"/>
+                <wp:effectExtent l="50800" t="38100" r="52070" b="41910"/>
+                <wp:wrapNone/>
+                <wp:docPr id="9" name="Process 9"/>
+                <wp:cNvGraphicFramePr/>
+                <a:graphic xmlns:a="http://schemas.openxmlformats.org/drawingml/2006/main">
+                  <a:graphicData uri="http://schemas.microsoft.com/office/word/2010/wordprocessingShape">
+                    <wps:wsp>
+                      <wps:cNvSpPr/>
+                      <wps:spPr>
+                        <a:xfrm rot="21411108">
+                          <a:off x="0" y="0"/>
+                          <a:ext cx="1103661" cy="1457320"/>
+                        </a:xfrm>
+                        <a:prstGeom prst="flowChartProcess">
+                          <a:avLst/>
+                        </a:prstGeom>
+                        <a:noFill/>
+                        <a:ln>
+                          <a:solidFill>
+                            <a:srgbClr val="FF0000"/>
+                          </a:solidFill>
+                        </a:ln>
+                      </wps:spPr>
+                      <wps:style>
+                        <a:lnRef idx="2">
+                          <a:schemeClr val="dk1">
+                            <a:shade val="50000"/>
+                          </a:schemeClr>
+                        </a:lnRef>
+                        <a:fillRef idx="1">
+                          <a:schemeClr val="dk1"/>
+                        </a:fillRef>
+                        <a:effectRef idx="0">
+                          <a:schemeClr val="dk1"/>
+                        </a:effectRef>
+                        <a:fontRef idx="minor">
+                          <a:schemeClr val="lt1"/>
+                        </a:fontRef>
+                      </wps:style>
+                      <wps:bodyPr rot="0" spcFirstLastPara="0" vertOverflow="overflow" horzOverflow="overflow" vert="horz" wrap="square" lIns="91440" tIns="45720" rIns="91440" bIns="45720" numCol="1" spcCol="0" rtlCol="0" fromWordArt="0" anchor="ctr" anchorCtr="0" forceAA="0" compatLnSpc="1">
+                        <a:prstTxWarp prst="textNoShape">
+                          <a:avLst/>
+                        </a:prstTxWarp>
+                        <a:noAutofit/>
+                      </wps:bodyPr>
+                    </wps:wsp>
+                  </a:graphicData>
+                </a:graphic>
+                <wp14:sizeRelH relativeFrom="margin">
+                  <wp14:pctWidth>0</wp14:pctWidth>
+                </wp14:sizeRelH>
+                <wp14:sizeRelV relativeFrom="margin">
+                  <wp14:pctHeight>0</wp14:pctHeight>
+                </wp14:sizeRelV>
+              </wp:anchor>
+            </w:drawing>
+          </mc:Choice>
+          <mc:Fallback>
+            <w:pict>
+              <v:shape w14:anchorId="175DD4B7" id="Process 9" o:spid="_x0000_s1026" type="#_x0000_t109" style="position:absolute;margin-left:41.6pt;margin-top:66pt;width:86.9pt;height:114.75pt;rotation:-206320fd;z-index:251671552;visibility:visible;mso-wrap-style:square;mso-width-percent:0;mso-height-percent:0;mso-wrap-distance-left:9pt;mso-wrap-distance-top:0;mso-wrap-distance-right:9pt;mso-wrap-distance-bottom:0;mso-position-horizontal:absolute;mso-position-horizontal-relative:text;mso-position-vertical:absolute;mso-position-vertical-relative:text;mso-width-percent:0;mso-height-percent:0;mso-width-relative:margin;mso-height-relative:margin;v-text-anchor:middle" o:gfxdata="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" filled="f" strokecolor="red" strokeweight="1pt"/>
+            </w:pict>
+          </mc:Fallback>
+        </mc:AlternateContent>
+      </w:r>
+      <w:r>
+        <w:rPr>
+          <w:noProof/>
+        </w:rPr>
+        <mc:AlternateContent>
+          <mc:Choice Requires="wps">
+            <w:drawing>
+              <wp:anchor distT="0" distB="0" distL="114300" distR="114300" simplePos="0" relativeHeight="251669504" behindDoc="0" locked="0" layoutInCell="1" allowOverlap="1" wp14:anchorId="69D41A4E" wp14:editId="183C95C3">
+                <wp:simplePos x="0" y="0"/>
+                <wp:positionH relativeFrom="column">
+                  <wp:posOffset>1715112</wp:posOffset>
+                </wp:positionH>
+                <wp:positionV relativeFrom="paragraph">
+                  <wp:posOffset>753587</wp:posOffset>
+                </wp:positionV>
+                <wp:extent cx="919026" cy="1467924"/>
+                <wp:effectExtent l="50800" t="38100" r="46355" b="31115"/>
+                <wp:wrapNone/>
+                <wp:docPr id="8" name="Process 8"/>
+                <wp:cNvGraphicFramePr/>
+                <a:graphic xmlns:a="http://schemas.openxmlformats.org/drawingml/2006/main">
+                  <a:graphicData uri="http://schemas.microsoft.com/office/word/2010/wordprocessingShape">
+                    <wps:wsp>
+                      <wps:cNvSpPr/>
+                      <wps:spPr>
+                        <a:xfrm rot="21411108">
+                          <a:off x="0" y="0"/>
+                          <a:ext cx="919026" cy="1467924"/>
+                        </a:xfrm>
+                        <a:prstGeom prst="flowChartProcess">
+                          <a:avLst/>
+                        </a:prstGeom>
+                        <a:noFill/>
+                        <a:ln>
+                          <a:solidFill>
+                            <a:srgbClr val="FF0000"/>
+                          </a:solidFill>
+                        </a:ln>
+                      </wps:spPr>
+                      <wps:style>
+                        <a:lnRef idx="2">
+                          <a:schemeClr val="dk1">
+                            <a:shade val="50000"/>
+                          </a:schemeClr>
+                        </a:lnRef>
+                        <a:fillRef idx="1">
+                          <a:schemeClr val="dk1"/>
+                        </a:fillRef>
+                        <a:effectRef idx="0">
+                          <a:schemeClr val="dk1"/>
+                        </a:effectRef>
+                        <a:fontRef idx="minor">
+                          <a:schemeClr val="lt1"/>
+                        </a:fontRef>
+                      </wps:style>
+                      <wps:bodyPr rot="0" spcFirstLastPara="0" vertOverflow="overflow" horzOverflow="overflow" vert="horz" wrap="square" lIns="91440" tIns="45720" rIns="91440" bIns="45720" numCol="1" spcCol="0" rtlCol="0" fromWordArt="0" anchor="ctr" anchorCtr="0" forceAA="0" compatLnSpc="1">
+                        <a:prstTxWarp prst="textNoShape">
+                          <a:avLst/>
+                        </a:prstTxWarp>
+                        <a:noAutofit/>
+                      </wps:bodyPr>
+                    </wps:wsp>
+                  </a:graphicData>
+                </a:graphic>
+                <wp14:sizeRelH relativeFrom="margin">
+                  <wp14:pctWidth>0</wp14:pctWidth>
+                </wp14:sizeRelH>
+                <wp14:sizeRelV relativeFrom="margin">
+                  <wp14:pctHeight>0</wp14:pctHeight>
+                </wp14:sizeRelV>
+              </wp:anchor>
+            </w:drawing>
+          </mc:Choice>
+          <mc:Fallback>
+            <w:pict>
+              <v:shape w14:anchorId="37D66A2C" id="Process 8" o:spid="_x0000_s1026" type="#_x0000_t109" style="position:absolute;margin-left:135.05pt;margin-top:59.35pt;width:72.35pt;height:115.6pt;rotation:-206320fd;z-index:251669504;visibility:visible;mso-wrap-style:square;mso-width-percent:0;mso-height-percent:0;mso-wrap-distance-left:9pt;mso-wrap-distance-top:0;mso-wrap-distance-right:9pt;mso-wrap-distance-bottom:0;mso-position-horizontal:absolute;mso-position-horizontal-relative:text;mso-position-vertical:absolute;mso-position-vertical-relative:text;mso-width-percent:0;mso-height-percent:0;mso-width-relative:margin;mso-height-relative:margin;v-text-anchor:middle" o:gfxdata="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" filled="f" strokecolor="red" strokeweight="1pt"/>
+            </w:pict>
+          </mc:Fallback>
+        </mc:AlternateContent>
+      </w:r>
+      <w:r>
+        <w:rPr>
+          <w:noProof/>
+        </w:rPr>
+        <mc:AlternateContent>
+          <mc:Choice Requires="wps">
+            <w:drawing>
+              <wp:anchor distT="0" distB="0" distL="114300" distR="114300" simplePos="0" relativeHeight="251667456" behindDoc="0" locked="0" layoutInCell="1" allowOverlap="1" wp14:anchorId="4BC5382A" wp14:editId="1D6A1353">
+                <wp:simplePos x="0" y="0"/>
+                <wp:positionH relativeFrom="column">
+                  <wp:posOffset>2623082</wp:posOffset>
+                </wp:positionH>
+                <wp:positionV relativeFrom="paragraph">
+                  <wp:posOffset>320039</wp:posOffset>
+                </wp:positionV>
+                <wp:extent cx="360586" cy="755507"/>
+                <wp:effectExtent l="38100" t="25400" r="46355" b="32385"/>
+                <wp:wrapNone/>
+                <wp:docPr id="7" name="Process 7"/>
+                <wp:cNvGraphicFramePr/>
+                <a:graphic xmlns:a="http://schemas.openxmlformats.org/drawingml/2006/main">
+                  <a:graphicData uri="http://schemas.microsoft.com/office/word/2010/wordprocessingShape">
+                    <wps:wsp>
+                      <wps:cNvSpPr/>
+                      <wps:spPr>
+                        <a:xfrm rot="21325439">
+                          <a:off x="0" y="0"/>
+                          <a:ext cx="360586" cy="755507"/>
+                        </a:xfrm>
+                        <a:prstGeom prst="flowChartProcess">
+                          <a:avLst/>
+                        </a:prstGeom>
+                        <a:noFill/>
+                        <a:ln>
+                          <a:solidFill>
+                            <a:srgbClr val="FF0000"/>
+                          </a:solidFill>
+                        </a:ln>
+                      </wps:spPr>
+                      <wps:style>
+                        <a:lnRef idx="2">
+                          <a:schemeClr val="dk1">
+                            <a:shade val="50000"/>
+                          </a:schemeClr>
+                        </a:lnRef>
+                        <a:fillRef idx="1">
+                          <a:schemeClr val="dk1"/>
+                        </a:fillRef>
+                        <a:effectRef idx="0">
+                          <a:schemeClr val="dk1"/>
+                        </a:effectRef>
+                        <a:fontRef idx="minor">
+                          <a:schemeClr val="lt1"/>
+                        </a:fontRef>
+                      </wps:style>
+                      <wps:bodyPr rot="0" spcFirstLastPara="0" vertOverflow="overflow" horzOverflow="overflow" vert="horz" wrap="square" lIns="91440" tIns="45720" rIns="91440" bIns="45720" numCol="1" spcCol="0" rtlCol="0" fromWordArt="0" anchor="ctr" anchorCtr="0" forceAA="0" compatLnSpc="1">
+                        <a:prstTxWarp prst="textNoShape">
+                          <a:avLst/>
+                        </a:prstTxWarp>
+                        <a:noAutofit/>
+                      </wps:bodyPr>
+                    </wps:wsp>
+                  </a:graphicData>
+                </a:graphic>
+                <wp14:sizeRelH relativeFrom="margin">
+                  <wp14:pctWidth>0</wp14:pctWidth>
+                </wp14:sizeRelH>
+                <wp14:sizeRelV relativeFrom="margin">
+                  <wp14:pctHeight>0</wp14:pctHeight>
+                </wp14:sizeRelV>
+              </wp:anchor>
+            </w:drawing>
+          </mc:Choice>
+          <mc:Fallback>
+            <w:pict>
+              <v:shape w14:anchorId="35EBDF0C" id="Process 7" o:spid="_x0000_s1026" type="#_x0000_t109" style="position:absolute;margin-left:206.55pt;margin-top:25.2pt;width:28.4pt;height:59.5pt;rotation:-299894fd;z-index:251667456;visibility:visible;mso-wrap-style:square;mso-width-percent:0;mso-height-percent:0;mso-wrap-distance-left:9pt;mso-wrap-distance-top:0;mso-wrap-distance-right:9pt;mso-wrap-distance-bottom:0;mso-position-horizontal:absolute;mso-position-horizontal-relative:text;mso-position-vertical:absolute;mso-position-vertical-relative:text;mso-width-percent:0;mso-height-percent:0;mso-width-relative:margin;mso-height-relative:margin;v-text-anchor:middle" o:gfxdata="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" filled="f" strokecolor="red" strokeweight="1pt"/>
+            </w:pict>
+          </mc:Fallback>
+        </mc:AlternateContent>
+      </w:r>
+      <w:r>
+        <w:rPr>
+          <w:noProof/>
+        </w:rPr>
+        <mc:AlternateContent>
+          <mc:Choice Requires="wps">
+            <w:drawing>
+              <wp:anchor distT="0" distB="0" distL="114300" distR="114300" simplePos="0" relativeHeight="251661312" behindDoc="0" locked="0" layoutInCell="1" allowOverlap="1" wp14:anchorId="32193B57" wp14:editId="33D9302C">
+                <wp:simplePos x="0" y="0"/>
+                <wp:positionH relativeFrom="column">
+                  <wp:posOffset>3227051</wp:posOffset>
+                </wp:positionH>
+                <wp:positionV relativeFrom="paragraph">
+                  <wp:posOffset>65071</wp:posOffset>
+                </wp:positionV>
+                <wp:extent cx="457010" cy="819957"/>
+                <wp:effectExtent l="63500" t="38100" r="64135" b="31115"/>
+                <wp:wrapNone/>
+                <wp:docPr id="4" name="Process 4"/>
+                <wp:cNvGraphicFramePr/>
+                <a:graphic xmlns:a="http://schemas.openxmlformats.org/drawingml/2006/main">
+                  <a:graphicData uri="http://schemas.microsoft.com/office/word/2010/wordprocessingShape">
+                    <wps:wsp>
+                      <wps:cNvSpPr/>
+                      <wps:spPr>
+                        <a:xfrm rot="21207624">
+                          <a:off x="0" y="0"/>
+                          <a:ext cx="457010" cy="819957"/>
+                        </a:xfrm>
+                        <a:prstGeom prst="flowChartProcess">
+                          <a:avLst/>
+                        </a:prstGeom>
+                        <a:noFill/>
+                        <a:ln>
+                          <a:solidFill>
+                            <a:srgbClr val="FF0000"/>
+                          </a:solidFill>
+                        </a:ln>
+                      </wps:spPr>
+                      <wps:style>
+                        <a:lnRef idx="2">
+                          <a:schemeClr val="dk1">
+                            <a:shade val="50000"/>
+                          </a:schemeClr>
+                        </a:lnRef>
+                        <a:fillRef idx="1">
+                          <a:schemeClr val="dk1"/>
+                        </a:fillRef>
+                        <a:effectRef idx="0">
+                          <a:schemeClr val="dk1"/>
+                        </a:effectRef>
+                        <a:fontRef idx="minor">
+                          <a:schemeClr val="lt1"/>
+                        </a:fontRef>
+                      </wps:style>
+                      <wps:bodyPr rot="0" spcFirstLastPara="0" vertOverflow="overflow" horzOverflow="overflow" vert="horz" wrap="square" lIns="91440" tIns="45720" rIns="91440" bIns="45720" numCol="1" spcCol="0" rtlCol="0" fromWordArt="0" anchor="ctr" anchorCtr="0" forceAA="0" compatLnSpc="1">
+                        <a:prstTxWarp prst="textNoShape">
+                          <a:avLst/>
+                        </a:prstTxWarp>
+                        <a:noAutofit/>
+                      </wps:bodyPr>
+                    </wps:wsp>
+                  </a:graphicData>
+                </a:graphic>
+                <wp14:sizeRelH relativeFrom="margin">
+                  <wp14:pctWidth>0</wp14:pctWidth>
+                </wp14:sizeRelH>
+                <wp14:sizeRelV relativeFrom="margin">
+                  <wp14:pctHeight>0</wp14:pctHeight>
+                </wp14:sizeRelV>
+              </wp:anchor>
+            </w:drawing>
+          </mc:Choice>
+          <mc:Fallback>
+            <w:pict>
+              <v:shape w14:anchorId="5F0DA210" id="Process 4" o:spid="_x0000_s1026" type="#_x0000_t109" style="position:absolute;margin-left:254.1pt;margin-top:5.1pt;width:36pt;height:64.55pt;rotation:-428579fd;z-index:251661312;visibility:visible;mso-wrap-style:square;mso-width-percent:0;mso-height-percent:0;mso-wrap-distance-left:9pt;mso-wrap-distance-top:0;mso-wrap-distance-right:9pt;mso-wrap-distance-bottom:0;mso-position-horizontal:absolute;mso-position-horizontal-relative:text;mso-position-vertical:absolute;mso-position-vertical-relative:text;mso-width-percent:0;mso-height-percent:0;mso-width-relative:margin;mso-height-relative:margin;v-text-anchor:middle" o:gfxdata="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" filled="f" strokecolor="red" strokeweight="1pt"/>
+            </w:pict>
+          </mc:Fallback>
+        </mc:AlternateContent>
+      </w:r>
+      <w:r>
+        <w:rPr>
+          <w:noProof/>
+        </w:rPr>
+        <mc:AlternateContent>
+          <mc:Choice Requires="wps">
+            <w:drawing>
+              <wp:anchor distT="0" distB="0" distL="114300" distR="114300" simplePos="0" relativeHeight="251659264" behindDoc="0" locked="0" layoutInCell="1" allowOverlap="1" wp14:anchorId="61D8CB3C" wp14:editId="7299C39A">
+                <wp:simplePos x="0" y="0"/>
+                <wp:positionH relativeFrom="column">
+                  <wp:posOffset>3395876</wp:posOffset>
+                </wp:positionH>
+                <wp:positionV relativeFrom="paragraph">
+                  <wp:posOffset>1671321</wp:posOffset>
+                </wp:positionV>
+                <wp:extent cx="503853" cy="419878"/>
+                <wp:effectExtent l="38100" t="38100" r="42545" b="50165"/>
+                <wp:wrapNone/>
+                <wp:docPr id="3" name="Process 3"/>
+                <wp:cNvGraphicFramePr/>
+                <a:graphic xmlns:a="http://schemas.openxmlformats.org/drawingml/2006/main">
+                  <a:graphicData uri="http://schemas.microsoft.com/office/word/2010/wordprocessingShape">
+                    <wps:wsp>
+                      <wps:cNvSpPr/>
+                      <wps:spPr>
+                        <a:xfrm rot="21152517">
+                          <a:off x="0" y="0"/>
+                          <a:ext cx="503853" cy="419878"/>
+                        </a:xfrm>
+                        <a:prstGeom prst="flowChartProcess">
+                          <a:avLst/>
+                        </a:prstGeom>
+                        <a:noFill/>
+                        <a:ln>
+                          <a:solidFill>
+                            <a:srgbClr val="FF0000"/>
+                          </a:solidFill>
+                        </a:ln>
+                      </wps:spPr>
+                      <wps:style>
+                        <a:lnRef idx="2">
+                          <a:schemeClr val="dk1">
+                            <a:shade val="50000"/>
+                          </a:schemeClr>
+                        </a:lnRef>
+                        <a:fillRef idx="1">
+                          <a:schemeClr val="dk1"/>
+                        </a:fillRef>
+                        <a:effectRef idx="0">
+                          <a:schemeClr val="dk1"/>
+                        </a:effectRef>
+                        <a:fontRef idx="minor">
+                          <a:schemeClr val="lt1"/>
+                        </a:fontRef>
+                      </wps:style>
+                      <wps:bodyPr rot="0" spcFirstLastPara="0" vertOverflow="overflow" horzOverflow="overflow" vert="horz" wrap="square" lIns="91440" tIns="45720" rIns="91440" bIns="45720" numCol="1" spcCol="0" rtlCol="0" fromWordArt="0" anchor="ctr" anchorCtr="0" forceAA="0" compatLnSpc="1">
+                        <a:prstTxWarp prst="textNoShape">
+                          <a:avLst/>
+                        </a:prstTxWarp>
+                        <a:noAutofit/>
+                      </wps:bodyPr>
+                    </wps:wsp>
+                  </a:graphicData>
+                </a:graphic>
+              </wp:anchor>
+            </w:drawing>
+          </mc:Choice>
+          <mc:Fallback>
+            <w:pict>
+              <v:shape w14:anchorId="61FAC284" id="Process 3" o:spid="_x0000_s1026" type="#_x0000_t109" style="position:absolute;margin-left:267.4pt;margin-top:131.6pt;width:39.65pt;height:33.05pt;rotation:-488771fd;z-index:251659264;visibility:visible;mso-wrap-style:square;mso-wrap-distance-left:9pt;mso-wrap-distance-top:0;mso-wrap-distance-right:9pt;mso-wrap-distance-bottom:0;mso-position-horizontal:absolute;mso-position-horizontal-relative:text;mso-position-vertical:absolute;mso-position-vertical-relative:text;v-text-anchor:middle" o:gfxdata="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" filled="f" strokecolor="red" strokeweight="1pt"/>
+            </w:pict>
+          </mc:Fallback>
+        </mc:AlternateContent>
+      </w:r>
+      <w:r>
+        <w:rPr>
+          <w:noProof/>
+        </w:rPr>
+        <mc:AlternateContent>
+          <mc:Choice Requires="wps">
+            <w:drawing>
+              <wp:anchor distT="0" distB="0" distL="114300" distR="114300" simplePos="0" relativeHeight="251663360" behindDoc="0" locked="0" layoutInCell="1" allowOverlap="1" wp14:anchorId="46C1AD73" wp14:editId="75DF436E">
+                <wp:simplePos x="0" y="0"/>
+                <wp:positionH relativeFrom="column">
+                  <wp:posOffset>3320065</wp:posOffset>
+                </wp:positionH>
+                <wp:positionV relativeFrom="paragraph">
+                  <wp:posOffset>932179</wp:posOffset>
+                </wp:positionV>
+                <wp:extent cx="482694" cy="699000"/>
+                <wp:effectExtent l="50800" t="38100" r="50800" b="38100"/>
+                <wp:wrapNone/>
+                <wp:docPr id="5" name="Process 5"/>
+                <wp:cNvGraphicFramePr/>
+                <a:graphic xmlns:a="http://schemas.openxmlformats.org/drawingml/2006/main">
+                  <a:graphicData uri="http://schemas.microsoft.com/office/word/2010/wordprocessingShape">
+                    <wps:wsp>
+                      <wps:cNvSpPr/>
+                      <wps:spPr>
+                        <a:xfrm rot="21174371" flipV="1">
+                          <a:off x="0" y="0"/>
+                          <a:ext cx="482694" cy="699000"/>
+                        </a:xfrm>
+                        <a:prstGeom prst="flowChartProcess">
+                          <a:avLst/>
+                        </a:prstGeom>
+                        <a:noFill/>
+                        <a:ln>
+                          <a:solidFill>
+                            <a:srgbClr val="FF0000"/>
+                          </a:solidFill>
+                        </a:ln>
+                      </wps:spPr>
+                      <wps:style>
+                        <a:lnRef idx="2">
+                          <a:schemeClr val="dk1">
+                            <a:shade val="50000"/>
+                          </a:schemeClr>
+                        </a:lnRef>
+                        <a:fillRef idx="1">
+                          <a:schemeClr val="dk1"/>
+                        </a:fillRef>
+                        <a:effectRef idx="0">
+                          <a:schemeClr val="dk1"/>
+                        </a:effectRef>
+                        <a:fontRef idx="minor">
+                          <a:schemeClr val="lt1"/>
+                        </a:fontRef>
+                      </wps:style>
+                      <wps:bodyPr rot="0" spcFirstLastPara="0" vertOverflow="overflow" horzOverflow="overflow" vert="horz" wrap="square" lIns="91440" tIns="45720" rIns="91440" bIns="45720" numCol="1" spcCol="0" rtlCol="0" fromWordArt="0" anchor="ctr" anchorCtr="0" forceAA="0" compatLnSpc="1">
+                        <a:prstTxWarp prst="textNoShape">
+                          <a:avLst/>
+                        </a:prstTxWarp>
+                        <a:noAutofit/>
+                      </wps:bodyPr>
+                    </wps:wsp>
+                  </a:graphicData>
+                </a:graphic>
+                <wp14:sizeRelH relativeFrom="margin">
+                  <wp14:pctWidth>0</wp14:pctWidth>
+                </wp14:sizeRelH>
+                <wp14:sizeRelV relativeFrom="margin">
+                  <wp14:pctHeight>0</wp14:pctHeight>
+                </wp14:sizeRelV>
+              </wp:anchor>
+            </w:drawing>
+          </mc:Choice>
+          <mc:Fallback>
+            <w:pict>
+              <v:shape w14:anchorId="6D655237" id="Process 5" o:spid="_x0000_s1026" type="#_x0000_t109" style="position:absolute;margin-left:261.4pt;margin-top:73.4pt;width:38pt;height:55.05pt;rotation:464900fd;flip:y;z-index:251663360;visibility:visible;mso-wrap-style:square;mso-width-percent:0;mso-height-percent:0;mso-wrap-distance-left:9pt;mso-wrap-distance-top:0;mso-wrap-distance-right:9pt;mso-wrap-distance-bottom:0;mso-position-horizontal:absolute;mso-position-horizontal-relative:text;mso-position-vertical:absolute;mso-position-vertical-relative:text;mso-width-percent:0;mso-height-percent:0;mso-width-relative:margin;mso-height-relative:margin;v-text-anchor:middle" o:gfxdata="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" filled="f" strokecolor="red" strokeweight="1pt"/>
+            </w:pict>
+          </mc:Fallback>
+        </mc:AlternateContent>
+      </w:r>
+      <w:r>
+        <w:rPr>
+          <w:noProof/>
+        </w:rPr>
         <w:drawing>
-          <wp:inline distT="0" distB="0" distL="0" distR="0" wp14:anchorId="053DCF8D" wp14:editId="746668DF">
-            <wp:extent cx="5293895" cy="5521261"/>
-            <wp:effectExtent l="0" t="0" r="2540" b="3810"/>
+          <wp:inline distT="0" distB="0" distL="0" distR="0" wp14:anchorId="053DCF8D" wp14:editId="5C77B38C">
+            <wp:extent cx="5295539" cy="5522976"/>
+            <wp:effectExtent l="0" t="0" r="635" b="1905"/>
             <wp:docPr id="1" name="Picture 1" descr="A picture containing text, old&#10;&#10;Description automatically generated"/>
             <wp:cNvGraphicFramePr>
               <a:graphicFrameLocks xmlns:a="http://schemas.openxmlformats.org/drawingml/2006/main" noChangeAspect="1"/>
@@ -45,7 +2526,7 @@
                     <pic:cNvPicPr/>
                   </pic:nvPicPr>
                   <pic:blipFill>
-                    <a:blip r:embed="rId4" cstate="print">
+                    <a:blip r:embed="rId5" cstate="print">
                       <a:extLst>
                         <a:ext uri="{28A0092B-C50C-407E-A947-70E740481C1C}">
                           <a14:useLocalDpi xmlns:a14="http://schemas.microsoft.com/office/drawing/2010/main" val="0"/>
@@ -59,7 +2540,7 @@
                   <pic:spPr>
                     <a:xfrm>
                       <a:off x="0" y="0"/>
-                      <a:ext cx="5296474" cy="5523951"/>
+                      <a:ext cx="5295539" cy="5522976"/>
                     </a:xfrm>
                     <a:prstGeom prst="rect">
                       <a:avLst/>
@@ -95,7 +2576,13 @@
         <w:t>in.</w:t>
       </w:r>
       <w:r>
-        <w:t xml:space="preserve"> </w:t>
+        <w:t xml:space="preserve"> My personal class schedule and the weather dictated which days and times worked to observe in, and I attempted to rotate through the fields</w:t>
+      </w:r>
+      <w:r>
+        <w:t xml:space="preserve"> the same way the entire time I took observations</w:t>
+      </w:r>
+      <w:r>
+        <w:t xml:space="preserve">. The horses take turns going out and that is not a set schedule so the ones being observed changed each week. </w:t>
       </w:r>
       <w:r>
         <w:t xml:space="preserve">It is important to note that the turnout location of a medical has no grass for them to </w:t>
@@ -107,20 +2594,23 @@
         <w:t>, only hay put there by humans</w:t>
       </w:r>
       <w:r>
-        <w:t>, so those observations are outliers in that regard</w:t>
+        <w:t xml:space="preserve">, </w:t>
+      </w:r>
+      <w:r>
+        <w:lastRenderedPageBreak/>
+        <w:t>so those observations are outliers in that regard</w:t>
       </w:r>
       <w:r>
         <w:t xml:space="preserve">. </w:t>
       </w:r>
       <w:r>
-        <w:t xml:space="preserve">During observation time it was noted how many minutes were spent both grazing (a positive behavior) and pacing (a negative behavior), while acknowledging that they could be doing neither of those things. In addition to that, the number of times they </w:t>
-      </w:r>
-      <w:r>
-        <w:lastRenderedPageBreak/>
-        <w:t>whinnied, dilated their nostrils, or had a rigid body posture were noted as negative signs in turnout. For horses both alone and with friends in turnout it was noted how many positive or negative social interactions they had with each other</w:t>
-      </w:r>
-      <w:r>
-        <w:t xml:space="preserve">, positive being things like nuzzling or grooming and negative being running, chasing, or causing one another distress. </w:t>
+        <w:t>During observation time it was noted how many minutes were spent both grazing (a positive behavior) and pacing (a negative behavior), while acknowledging that they could be doing neither of those things. In addition to that, the number of times they whinnied, dilated their nostrils, or had a rigid body posture were noted as negative signs in turnout. For horses both alone and with friends in turnout it was noted how many positive or negative social interactions they had with each other</w:t>
+      </w:r>
+      <w:r>
+        <w:t>, positive being things like nuzzling or grooming and negative being running, chasing, or causing one another distress.</w:t>
+      </w:r>
+      <w:r>
+        <w:t xml:space="preserve"> Horses in solitary turnout could still be bothered or settled down by neighboring horses so they could have positive or negative interactions, as well. </w:t>
       </w:r>
       <w:r>
         <w:t>Finally, it was noted how often the horses were swishing their tails with the following scale</w:t>
@@ -189,7 +2679,22 @@
         <w:t>occurrences</w:t>
       </w:r>
       <w:r>
-        <w:t xml:space="preserve"> of body tension, whinnying, nostril dilation, and negative friend interactions to equal a negative score. The positive and negative scores were then added together to give an overall turnout score. </w:t>
+        <w:t xml:space="preserve"> of body tension, whinnying, nostril dilation, and negative friend interactions to equal a negative score</w:t>
+      </w:r>
+      <w:r>
+        <w:t xml:space="preserve"> (The Horse.com).</w:t>
+      </w:r>
+      <w:r>
+        <w:t xml:space="preserve"> </w:t>
+      </w:r>
+      <w:r>
+        <w:t>Choosing to add these numbers together was a subjective decision because every observation was 30 minutes long and all of the things that indicated a pleasant time for the horse were considered positive, all of the unpleasant things were considered negative</w:t>
+      </w:r>
+      <w:r>
+        <w:t xml:space="preserve"> (TRT method). </w:t>
+      </w:r>
+      <w:r>
+        <w:t xml:space="preserve">The positive and negative scores were then added together to give an overall turnout score. </w:t>
       </w:r>
     </w:p>
     <w:p>
@@ -201,7 +2706,17 @@
         <w:t xml:space="preserve">For any horses that appeared 3 or more times in the data set, their </w:t>
       </w:r>
       <w:r>
-        <w:t xml:space="preserve">observations were kept and are included in the final data set. Those horses were each then observed for approximately 10 minutes in the barn to quickly assess their personality types. In those 10 minutes they were exposed to new stimuli in the form of a human, another horse, and a foreign object to see how they reacted. Based on those reactions they were classified as either social, aloof, challenging, or fearful. For each type there was both a passive or aggressive form, depending on how fast or intense the reactions to the stimuli were. </w:t>
+        <w:t xml:space="preserve">observations were kept and are included in the final data set. Those horses were each then observed for approximately 10 minutes in the barn to quickly assess their personality types. In those 10 minutes they were exposed to new stimuli in the form of a human, another horse, and a foreign </w:t>
+      </w:r>
+      <w:r>
+        <w:lastRenderedPageBreak/>
+        <w:t>object to see how they reacted. Based on those reactions they were classified as either social, aloof, challenging, or fearful. For each type there was both a passive or aggressive form, depending on how fast or intense the reactions to the stimuli were</w:t>
+      </w:r>
+      <w:r>
+        <w:t xml:space="preserve"> (Dressage Today).</w:t>
+      </w:r>
+      <w:r>
+        <w:t xml:space="preserve"> </w:t>
       </w:r>
     </w:p>
     <w:p>
@@ -210,6 +2725,54 @@
       </w:pPr>
       <w:r>
         <w:tab/>
+      </w:r>
+    </w:p>
+    <w:p>
+      <w:r>
+        <w:t>Sources:</w:t>
+      </w:r>
+    </w:p>
+    <w:p>
+      <w:hyperlink r:id="rId6" w:history="1">
+        <w:r>
+          <w:rPr>
+            <w:rStyle w:val="Hyperlink"/>
+          </w:rPr>
+          <w:t>https://thehorse.com/113343/recognizing-pain-in-stoic-horses/</w:t>
+        </w:r>
+      </w:hyperlink>
+    </w:p>
+    <w:p>
+      <w:hyperlink r:id="rId7" w:history="1">
+        <w:r>
+          <w:rPr>
+            <w:rStyle w:val="Hyperlink"/>
+          </w:rPr>
+          <w:t>https://www.trtmethod.com/separation-anxiety/how-to-deal-with-paddock-anxiety/</w:t>
+        </w:r>
+      </w:hyperlink>
+    </w:p>
+    <w:p>
+      <w:hyperlink r:id="rId8" w:history="1">
+        <w:r>
+          <w:rPr>
+            <w:rStyle w:val="Hyperlink"/>
+          </w:rPr>
+          <w:t>https://animals.mom.com/horses-put-noses-face-3375.html</w:t>
+        </w:r>
+      </w:hyperlink>
+    </w:p>
+    <w:p>
+      <w:hyperlink r:id="rId9" w:history="1">
+        <w:r>
+          <w:rPr>
+            <w:rStyle w:val="Hyperlink"/>
+          </w:rPr>
+          <w:t>https://dressagetoday.com/theory/horse-personalities-basic-types</w:t>
+        </w:r>
+      </w:hyperlink>
+      <w:r>
+        <w:t xml:space="preserve"> - great resource</w:t>
       </w:r>
     </w:p>
     <w:p>
@@ -658,6 +3221,29 @@
     <w:unhideWhenUsed/>
     <w:rsid w:val="003136C0"/>
   </w:style>
+  <w:style w:type="character" w:styleId="Hyperlink">
+    <w:name w:val="Hyperlink"/>
+    <w:basedOn w:val="DefaultParagraphFont"/>
+    <w:uiPriority w:val="99"/>
+    <w:unhideWhenUsed/>
+    <w:rsid w:val="006B3FAB"/>
+    <w:rPr>
+      <w:color w:val="0563C1" w:themeColor="hyperlink"/>
+      <w:u w:val="single"/>
+    </w:rPr>
+  </w:style>
+  <w:style w:type="character" w:styleId="FollowedHyperlink">
+    <w:name w:val="FollowedHyperlink"/>
+    <w:basedOn w:val="DefaultParagraphFont"/>
+    <w:uiPriority w:val="99"/>
+    <w:semiHidden/>
+    <w:unhideWhenUsed/>
+    <w:rsid w:val="006B3FAB"/>
+    <w:rPr>
+      <w:color w:val="954F72" w:themeColor="followedHyperlink"/>
+      <w:u w:val="single"/>
+    </w:rPr>
+  </w:style>
 </w:styles>
 </file>
 
@@ -954,4 +3540,16 @@
     </a:ext>
   </a:extLst>
 </a:theme>
+</file>
+
+<file path=customXml/item1.xml><?xml version="1.0" encoding="utf-8"?>
+<b:Sources xmlns:b="http://schemas.openxmlformats.org/officeDocument/2006/bibliography" xmlns="http://schemas.openxmlformats.org/officeDocument/2006/bibliography" SelectedStyle="/APASixthEditionOfficeOnline.xsl" StyleName="APA" Version="6"/>
+</file>
+
+<file path=customXml/itemProps1.xml><?xml version="1.0" encoding="utf-8"?>
+<ds:datastoreItem xmlns:ds="http://schemas.openxmlformats.org/officeDocument/2006/customXml" ds:itemID="{E5F21183-91B1-3443-9F18-9C6CEB2A949E}">
+  <ds:schemaRefs>
+    <ds:schemaRef ds:uri="http://schemas.openxmlformats.org/officeDocument/2006/bibliography"/>
+  </ds:schemaRefs>
+</ds:datastoreItem>
 </file>
</xml_diff>

<commit_message>
Methods - revision 2
</commit_message>
<xml_diff>
--- a/Methods - SYE.docx
+++ b/Methods - SYE.docx
@@ -298,14 +298,7 @@
                                 <w:sz w:val="16"/>
                                 <w:szCs w:val="16"/>
                               </w:rPr>
-                              <w:t xml:space="preserve">Front </w:t>
-                            </w:r>
-                            <w:r>
-                              <w:rPr>
-                                <w:sz w:val="16"/>
-                                <w:szCs w:val="16"/>
-                              </w:rPr>
-                              <w:t>right</w:t>
+                              <w:t>Front right</w:t>
                             </w:r>
                           </w:p>
                         </w:txbxContent>
@@ -345,14 +338,7 @@
                           <w:sz w:val="16"/>
                           <w:szCs w:val="16"/>
                         </w:rPr>
-                        <w:t xml:space="preserve">Front </w:t>
-                      </w:r>
-                      <w:r>
-                        <w:rPr>
-                          <w:sz w:val="16"/>
-                          <w:szCs w:val="16"/>
-                        </w:rPr>
-                        <w:t>right</w:t>
+                        <w:t>Front right</w:t>
                       </w:r>
                     </w:p>
                   </w:txbxContent>
@@ -933,14 +919,7 @@
                                 <w:sz w:val="16"/>
                                 <w:szCs w:val="16"/>
                               </w:rPr>
-                              <w:t>Back</w:t>
-                            </w:r>
-                            <w:r>
-                              <w:rPr>
-                                <w:sz w:val="16"/>
-                                <w:szCs w:val="16"/>
-                              </w:rPr>
-                              <w:t xml:space="preserve"> left</w:t>
+                              <w:t>Back left</w:t>
                             </w:r>
                           </w:p>
                         </w:txbxContent>
@@ -980,14 +959,7 @@
                           <w:sz w:val="16"/>
                           <w:szCs w:val="16"/>
                         </w:rPr>
-                        <w:t>Back</w:t>
-                      </w:r>
-                      <w:r>
-                        <w:rPr>
-                          <w:sz w:val="16"/>
-                          <w:szCs w:val="16"/>
-                        </w:rPr>
-                        <w:t xml:space="preserve"> left</w:t>
+                        <w:t>Back left</w:t>
                       </w:r>
                     </w:p>
                   </w:txbxContent>
@@ -2582,7 +2554,26 @@
         <w:t xml:space="preserve"> the same way the entire time I took observations</w:t>
       </w:r>
       <w:r>
-        <w:t xml:space="preserve">. The horses take turns going out and that is not a set schedule so the ones being observed changed each week. </w:t>
+        <w:t>.</w:t>
+      </w:r>
+      <w:r>
+        <w:t xml:space="preserve"> </w:t>
+      </w:r>
+      <w:r>
+        <w:t xml:space="preserve">I started in the white rings and moved in a clockwise direction around the fields (white rings, round-pens, medicals, hunt field, boys 3, boys 2,etc).  </w:t>
+      </w:r>
+      <w:r>
+        <w:t>The horses take turns going out</w:t>
+      </w:r>
+      <w:r>
+        <w:t>, at the discretion of the barn manager,</w:t>
+      </w:r>
+      <w:r>
+        <w:t xml:space="preserve"> and that is not a set </w:t>
+      </w:r>
+      <w:r>
+        <w:lastRenderedPageBreak/>
+        <w:t xml:space="preserve">schedule so the ones being observed changed each week. </w:t>
       </w:r>
       <w:r>
         <w:t xml:space="preserve">It is important to note that the turnout location of a medical has no grass for them to </w:t>
@@ -2594,11 +2585,7 @@
         <w:t>, only hay put there by humans</w:t>
       </w:r>
       <w:r>
-        <w:t xml:space="preserve">, </w:t>
-      </w:r>
-      <w:r>
-        <w:lastRenderedPageBreak/>
-        <w:t>so those observations are outliers in that regard</w:t>
+        <w:t>, so those observations are outliers in that regard</w:t>
       </w:r>
       <w:r>
         <w:t xml:space="preserve">. </w:t>
@@ -2607,7 +2594,22 @@
         <w:t>During observation time it was noted how many minutes were spent both grazing (a positive behavior) and pacing (a negative behavior), while acknowledging that they could be doing neither of those things. In addition to that, the number of times they whinnied, dilated their nostrils, or had a rigid body posture were noted as negative signs in turnout. For horses both alone and with friends in turnout it was noted how many positive or negative social interactions they had with each other</w:t>
       </w:r>
       <w:r>
-        <w:t>, positive being things like nuzzling or grooming and negative being running, chasing, or causing one another distress.</w:t>
+        <w:t>.</w:t>
+      </w:r>
+      <w:r>
+        <w:t xml:space="preserve"> </w:t>
+      </w:r>
+      <w:r>
+        <w:t>Positive interactions were</w:t>
+      </w:r>
+      <w:r>
+        <w:t xml:space="preserve"> things like nuzzling or grooming and negative </w:t>
+      </w:r>
+      <w:r>
+        <w:t>were</w:t>
+      </w:r>
+      <w:r>
+        <w:t xml:space="preserve"> running, chasing, or causing one another distress.</w:t>
       </w:r>
       <w:r>
         <w:t xml:space="preserve"> Horses in solitary turnout could still be bothered or settled down by neighboring horses so they could have positive or negative interactions, as well. </w:t>
@@ -2673,16 +2675,22 @@
         <w:t>Upon the completion of data collection</w:t>
       </w:r>
       <w:r>
-        <w:t xml:space="preserve"> overall turnout scores were calculated. This was done by adding; the minutes grazing, tail swishing score (if positive) , positive friend interactions, and minutes laying down together to be a positive score, and minutes pacing, tail swishing score (if negative), </w:t>
+        <w:t xml:space="preserve"> overall turnout scores were calculated. This was done by adding; the minutes grazing, tail swishing score (if positive) , positive friend interactions, and minutes laying down together to be a positive score</w:t>
+      </w:r>
+      <w:r>
+        <w:t>. Negative scores were the sum of</w:t>
+      </w:r>
+      <w:r>
+        <w:t xml:space="preserve"> minutes pacing, tail swishing score (if negative), </w:t>
       </w:r>
       <w:r>
         <w:t>occurrences</w:t>
       </w:r>
       <w:r>
-        <w:t xml:space="preserve"> of body tension, whinnying, nostril dilation, and negative friend interactions to equal a negative score</w:t>
-      </w:r>
-      <w:r>
-        <w:t xml:space="preserve"> (The Horse.com).</w:t>
+        <w:t xml:space="preserve"> of body tension, whinnying, nostril dilation, and negative friend interactions </w:t>
+      </w:r>
+      <w:r>
+        <w:t>(The Horse.com).</w:t>
       </w:r>
       <w:r>
         <w:t xml:space="preserve"> </w:t>
@@ -2706,11 +2714,11 @@
         <w:t xml:space="preserve">For any horses that appeared 3 or more times in the data set, their </w:t>
       </w:r>
       <w:r>
-        <w:t xml:space="preserve">observations were kept and are included in the final data set. Those horses were each then observed for approximately 10 minutes in the barn to quickly assess their personality types. In those 10 minutes they were exposed to new stimuli in the form of a human, another horse, and a foreign </w:t>
+        <w:t xml:space="preserve">observations were kept and are included in the final data set. Those horses were each then observed for </w:t>
       </w:r>
       <w:r>
         <w:lastRenderedPageBreak/>
-        <w:t>object to see how they reacted. Based on those reactions they were classified as either social, aloof, challenging, or fearful. For each type there was both a passive or aggressive form, depending on how fast or intense the reactions to the stimuli were</w:t>
+        <w:t>approximately 10 minutes in the barn to quickly assess their personality types. In those 10 minutes they were exposed to new stimuli in the form of a human, another horse, and a foreign object to see how they reacted. Based on those reactions they were classified as either social, aloof, challenging, or fearful. For each type there was both a passive or aggressive form, depending on how fast or intense the reactions to the stimuli were</w:t>
       </w:r>
       <w:r>
         <w:t xml:space="preserve"> (Dressage Today).</w:t>

</xml_diff>

<commit_message>
Started introduction in word doc Moved that to final writeup markdown file Moved methods into final write up markdown
</commit_message>
<xml_diff>
--- a/Methods - SYE.docx
+++ b/Methods - SYE.docx
@@ -2528,8 +2528,33 @@
     <w:p>
       <w:pPr>
         <w:spacing w:line="360" w:lineRule="auto"/>
+        <w:rPr>
+          <w:sz w:val="20"/>
+          <w:szCs w:val="20"/>
+        </w:rPr>
       </w:pPr>
       <w:r>
+        <w:rPr>
+          <w:sz w:val="20"/>
+          <w:szCs w:val="20"/>
+        </w:rPr>
+        <w:t>Image 1: layout of turnout spaces at St. Lawrence Universities, Elsa Gunnison Appleton Riding Hall</w:t>
+      </w:r>
+    </w:p>
+    <w:p>
+      <w:pPr>
+        <w:spacing w:line="360" w:lineRule="auto"/>
+        <w:rPr>
+          <w:sz w:val="20"/>
+          <w:szCs w:val="20"/>
+        </w:rPr>
+      </w:pPr>
+    </w:p>
+    <w:p>
+      <w:pPr>
+        <w:spacing w:line="360" w:lineRule="auto"/>
+      </w:pPr>
+      <w:r>
         <w:tab/>
       </w:r>
       <w:r>
@@ -2563,17 +2588,22 @@
         <w:t xml:space="preserve">I started in the white rings and moved in a clockwise direction around the fields (white rings, round-pens, medicals, hunt field, boys 3, boys 2,etc).  </w:t>
       </w:r>
       <w:r>
+        <w:lastRenderedPageBreak/>
         <w:t>The horses take turns going out</w:t>
       </w:r>
       <w:r>
         <w:t>, at the discretion of the barn manager,</w:t>
       </w:r>
       <w:r>
-        <w:t xml:space="preserve"> and that is not a set </w:t>
-      </w:r>
-      <w:r>
-        <w:lastRenderedPageBreak/>
-        <w:t xml:space="preserve">schedule so the ones being observed changed each week. </w:t>
+        <w:t xml:space="preserve"> and that is not a set schedule so the ones being observed changed each week. </w:t>
+      </w:r>
+    </w:p>
+    <w:p>
+      <w:pPr>
+        <w:spacing w:line="360" w:lineRule="auto"/>
+      </w:pPr>
+      <w:r>
+        <w:tab/>
       </w:r>
       <w:r>
         <w:t xml:space="preserve">It is important to note that the turnout location of a medical has no grass for them to </w:t>
@@ -2711,7 +2741,11 @@
         <w:t>occurrences</w:t>
       </w:r>
       <w:r>
-        <w:t xml:space="preserve"> of body tension, whinnying, nostril dilation, and negative friend interactions </w:t>
+        <w:t xml:space="preserve"> of body tension, </w:t>
+      </w:r>
+      <w:r>
+        <w:lastRenderedPageBreak/>
+        <w:t xml:space="preserve">whinnying, nostril dilation, and negative friend interactions </w:t>
       </w:r>
       <w:r>
         <w:t>(</w:t>
@@ -2726,11 +2760,7 @@
         <w:t xml:space="preserve"> </w:t>
       </w:r>
       <w:r>
-        <w:t xml:space="preserve">Choosing to add these numbers together was a subjective decision because every observation was 30 minutes long </w:t>
-      </w:r>
-      <w:r>
-        <w:lastRenderedPageBreak/>
-        <w:t>and all of the things that indicated a pleasant time for the horse were considered positive, all of the unpleasant things were considered negative</w:t>
+        <w:t>Choosing to add these numbers together was a subjective decision because every observation was 30 minutes long and all of the things that indicated a pleasant time for the horse were considered positive, all of the unpleasant things were considered negative</w:t>
       </w:r>
       <w:r>
         <w:t xml:space="preserve"> (</w:t>

</xml_diff>